<commit_message>
check in weekly result
</commit_message>
<xml_diff>
--- a/LeetCode_Day_01_Hashtable.docx
+++ b/LeetCode_Day_01_Hashtable.docx
@@ -35315,6 +35315,3348 @@
         <w:pStyle w:val="code"/>
       </w:pPr>
       <w:r>
+        <w:t>}</w:t>
+      </w:r>
+    </w:p>
+    <w:p/>
+    <w:p>
+      <w:pPr>
+        <w:pStyle w:val="Heading2"/>
+      </w:pPr>
+      <w:r>
+        <w:t>454. 4Sum II</w:t>
+      </w:r>
+    </w:p>
+    <w:p>
+      <w:pPr>
+        <w:spacing w:after="0" w:line="300" w:lineRule="atLeast"/>
+        <w:rPr>
+          <w:rFonts w:ascii="&amp;quot" w:eastAsia="Times New Roman" w:hAnsi="&amp;quot" w:cs="Times New Roman"/>
+          <w:color w:val="EF6C00"/>
+          <w:sz w:val="20"/>
+          <w:szCs w:val="20"/>
+        </w:rPr>
+      </w:pPr>
+      <w:r>
+        <w:rPr>
+          <w:rFonts w:ascii="&amp;quot" w:eastAsia="Times New Roman" w:hAnsi="&amp;quot" w:cs="Times New Roman"/>
+          <w:color w:val="EF6C00"/>
+          <w:sz w:val="20"/>
+          <w:szCs w:val="20"/>
+        </w:rPr>
+        <w:t>Medium</w:t>
+      </w:r>
+    </w:p>
+    <w:p>
+      <w:pPr>
+        <w:spacing w:after="240" w:line="240" w:lineRule="auto"/>
+        <w:rPr>
+          <w:rFonts w:ascii="&amp;quot" w:eastAsia="Times New Roman" w:hAnsi="&amp;quot" w:cs="Times New Roman"/>
+          <w:color w:val="263238"/>
+          <w:sz w:val="21"/>
+          <w:szCs w:val="21"/>
+        </w:rPr>
+      </w:pPr>
+      <w:r>
+        <w:rPr>
+          <w:rFonts w:ascii="&amp;quot" w:eastAsia="Times New Roman" w:hAnsi="&amp;quot" w:cs="Times New Roman"/>
+          <w:color w:val="263238"/>
+          <w:sz w:val="21"/>
+          <w:szCs w:val="21"/>
+        </w:rPr>
+        <w:t xml:space="preserve">Given four lists A, B, C, D of integer values, compute how many tuples </w:t>
+      </w:r>
+      <w:r>
+        <w:rPr>
+          <w:rFonts w:ascii="Courier New" w:eastAsia="Times New Roman" w:hAnsi="Courier New" w:cs="Courier New"/>
+          <w:color w:val="546E7A"/>
+          <w:sz w:val="20"/>
+          <w:szCs w:val="20"/>
+          <w:shd w:val="clear" w:color="auto" w:fill="F7F9FA"/>
+        </w:rPr>
+        <w:t>(i, j, k, l)</w:t>
+      </w:r>
+      <w:r>
+        <w:rPr>
+          <w:rFonts w:ascii="&amp;quot" w:eastAsia="Times New Roman" w:hAnsi="&amp;quot" w:cs="Times New Roman"/>
+          <w:color w:val="263238"/>
+          <w:sz w:val="21"/>
+          <w:szCs w:val="21"/>
+        </w:rPr>
+        <w:t xml:space="preserve"> there are such that </w:t>
+      </w:r>
+      <w:r>
+        <w:rPr>
+          <w:rFonts w:ascii="Courier New" w:eastAsia="Times New Roman" w:hAnsi="Courier New" w:cs="Courier New"/>
+          <w:color w:val="546E7A"/>
+          <w:sz w:val="20"/>
+          <w:szCs w:val="20"/>
+          <w:shd w:val="clear" w:color="auto" w:fill="F7F9FA"/>
+        </w:rPr>
+        <w:t>A[i] + B[j] + C[k] + D[l]</w:t>
+      </w:r>
+      <w:r>
+        <w:rPr>
+          <w:rFonts w:ascii="&amp;quot" w:eastAsia="Times New Roman" w:hAnsi="&amp;quot" w:cs="Times New Roman"/>
+          <w:color w:val="263238"/>
+          <w:sz w:val="21"/>
+          <w:szCs w:val="21"/>
+        </w:rPr>
+        <w:t xml:space="preserve"> is zero.</w:t>
+      </w:r>
+    </w:p>
+    <w:p>
+      <w:pPr>
+        <w:spacing w:after="240" w:line="240" w:lineRule="auto"/>
+        <w:rPr>
+          <w:rFonts w:ascii="&amp;quot" w:eastAsia="Times New Roman" w:hAnsi="&amp;quot" w:cs="Times New Roman"/>
+          <w:color w:val="263238"/>
+          <w:sz w:val="21"/>
+          <w:szCs w:val="21"/>
+        </w:rPr>
+      </w:pPr>
+      <w:r>
+        <w:rPr>
+          <w:rFonts w:ascii="&amp;quot" w:eastAsia="Times New Roman" w:hAnsi="&amp;quot" w:cs="Times New Roman"/>
+          <w:color w:val="263238"/>
+          <w:sz w:val="21"/>
+          <w:szCs w:val="21"/>
+        </w:rPr>
+        <w:t xml:space="preserve">To make </w:t>
+      </w:r>
+      <w:proofErr w:type="gramStart"/>
+      <w:r>
+        <w:rPr>
+          <w:rFonts w:ascii="&amp;quot" w:eastAsia="Times New Roman" w:hAnsi="&amp;quot" w:cs="Times New Roman"/>
+          <w:color w:val="263238"/>
+          <w:sz w:val="21"/>
+          <w:szCs w:val="21"/>
+        </w:rPr>
+        <w:t>problem</w:t>
+      </w:r>
+      <w:proofErr w:type="gramEnd"/>
+      <w:r>
+        <w:rPr>
+          <w:rFonts w:ascii="&amp;quot" w:eastAsia="Times New Roman" w:hAnsi="&amp;quot" w:cs="Times New Roman"/>
+          <w:color w:val="263238"/>
+          <w:sz w:val="21"/>
+          <w:szCs w:val="21"/>
+        </w:rPr>
+        <w:t xml:space="preserve"> a bit easier, all A, B, C, D have same length of N where 0 ≤ N ≤ 500. All integers are in the range of -2</w:t>
+      </w:r>
+      <w:r>
+        <w:rPr>
+          <w:rFonts w:ascii="&amp;quot" w:eastAsia="Times New Roman" w:hAnsi="&amp;quot" w:cs="Times New Roman"/>
+          <w:color w:val="263238"/>
+          <w:sz w:val="16"/>
+          <w:szCs w:val="16"/>
+          <w:vertAlign w:val="superscript"/>
+        </w:rPr>
+        <w:t>28</w:t>
+      </w:r>
+      <w:r>
+        <w:rPr>
+          <w:rFonts w:ascii="&amp;quot" w:eastAsia="Times New Roman" w:hAnsi="&amp;quot" w:cs="Times New Roman"/>
+          <w:color w:val="263238"/>
+          <w:sz w:val="21"/>
+          <w:szCs w:val="21"/>
+        </w:rPr>
+        <w:t xml:space="preserve"> to 2</w:t>
+      </w:r>
+      <w:r>
+        <w:rPr>
+          <w:rFonts w:ascii="&amp;quot" w:eastAsia="Times New Roman" w:hAnsi="&amp;quot" w:cs="Times New Roman"/>
+          <w:color w:val="263238"/>
+          <w:sz w:val="16"/>
+          <w:szCs w:val="16"/>
+          <w:vertAlign w:val="superscript"/>
+        </w:rPr>
+        <w:t>28</w:t>
+      </w:r>
+      <w:r>
+        <w:rPr>
+          <w:rFonts w:ascii="&amp;quot" w:eastAsia="Times New Roman" w:hAnsi="&amp;quot" w:cs="Times New Roman"/>
+          <w:color w:val="263238"/>
+          <w:sz w:val="21"/>
+          <w:szCs w:val="21"/>
+        </w:rPr>
+        <w:t xml:space="preserve"> - 1 and the result is guaranteed to be at most 2</w:t>
+      </w:r>
+      <w:r>
+        <w:rPr>
+          <w:rFonts w:ascii="&amp;quot" w:eastAsia="Times New Roman" w:hAnsi="&amp;quot" w:cs="Times New Roman"/>
+          <w:color w:val="263238"/>
+          <w:sz w:val="16"/>
+          <w:szCs w:val="16"/>
+          <w:vertAlign w:val="superscript"/>
+        </w:rPr>
+        <w:t>31</w:t>
+      </w:r>
+      <w:r>
+        <w:rPr>
+          <w:rFonts w:ascii="&amp;quot" w:eastAsia="Times New Roman" w:hAnsi="&amp;quot" w:cs="Times New Roman"/>
+          <w:color w:val="263238"/>
+          <w:sz w:val="21"/>
+          <w:szCs w:val="21"/>
+        </w:rPr>
+        <w:t xml:space="preserve"> - 1.</w:t>
+      </w:r>
+    </w:p>
+    <w:p>
+      <w:pPr>
+        <w:spacing w:after="240" w:line="240" w:lineRule="auto"/>
+        <w:rPr>
+          <w:rFonts w:ascii="&amp;quot" w:eastAsia="Times New Roman" w:hAnsi="&amp;quot" w:cs="Times New Roman"/>
+          <w:color w:val="263238"/>
+          <w:sz w:val="21"/>
+          <w:szCs w:val="21"/>
+        </w:rPr>
+      </w:pPr>
+      <w:r>
+        <w:rPr>
+          <w:rFonts w:ascii="&amp;quot" w:eastAsia="Times New Roman" w:hAnsi="&amp;quot" w:cs="Times New Roman"/>
+          <w:b/>
+          <w:bCs/>
+          <w:color w:val="263238"/>
+          <w:sz w:val="21"/>
+          <w:szCs w:val="21"/>
+        </w:rPr>
+        <w:t>Example:</w:t>
+      </w:r>
+    </w:p>
+    <w:p>
+      <w:pPr>
+        <w:shd w:val="clear" w:color="auto" w:fill="F7F9FA"/>
+        <w:tabs>
+          <w:tab w:val="left" w:pos="916"/>
+          <w:tab w:val="left" w:pos="1832"/>
+          <w:tab w:val="left" w:pos="2748"/>
+          <w:tab w:val="left" w:pos="3664"/>
+          <w:tab w:val="left" w:pos="4580"/>
+          <w:tab w:val="left" w:pos="5496"/>
+          <w:tab w:val="left" w:pos="6412"/>
+          <w:tab w:val="left" w:pos="7328"/>
+          <w:tab w:val="left" w:pos="8244"/>
+          <w:tab w:val="left" w:pos="9160"/>
+          <w:tab w:val="left" w:pos="10076"/>
+          <w:tab w:val="left" w:pos="10992"/>
+          <w:tab w:val="left" w:pos="11908"/>
+          <w:tab w:val="left" w:pos="12824"/>
+          <w:tab w:val="left" w:pos="13740"/>
+          <w:tab w:val="left" w:pos="14656"/>
+        </w:tabs>
+        <w:spacing w:after="240" w:line="240" w:lineRule="auto"/>
+        <w:rPr>
+          <w:rFonts w:ascii="&amp;quot" w:eastAsia="Times New Roman" w:hAnsi="&amp;quot" w:cs="Courier New"/>
+          <w:color w:val="263238"/>
+          <w:sz w:val="20"/>
+          <w:szCs w:val="20"/>
+        </w:rPr>
+      </w:pPr>
+      <w:r>
+        <w:rPr>
+          <w:rFonts w:ascii="&amp;quot" w:eastAsia="Times New Roman" w:hAnsi="&amp;quot" w:cs="Courier New"/>
+          <w:b/>
+          <w:bCs/>
+          <w:color w:val="263238"/>
+          <w:sz w:val="20"/>
+          <w:szCs w:val="20"/>
+        </w:rPr>
+        <w:t>Input:</w:t>
+      </w:r>
+    </w:p>
+    <w:p>
+      <w:pPr>
+        <w:shd w:val="clear" w:color="auto" w:fill="F7F9FA"/>
+        <w:tabs>
+          <w:tab w:val="left" w:pos="916"/>
+          <w:tab w:val="left" w:pos="1832"/>
+          <w:tab w:val="left" w:pos="2748"/>
+          <w:tab w:val="left" w:pos="3664"/>
+          <w:tab w:val="left" w:pos="4580"/>
+          <w:tab w:val="left" w:pos="5496"/>
+          <w:tab w:val="left" w:pos="6412"/>
+          <w:tab w:val="left" w:pos="7328"/>
+          <w:tab w:val="left" w:pos="8244"/>
+          <w:tab w:val="left" w:pos="9160"/>
+          <w:tab w:val="left" w:pos="10076"/>
+          <w:tab w:val="left" w:pos="10992"/>
+          <w:tab w:val="left" w:pos="11908"/>
+          <w:tab w:val="left" w:pos="12824"/>
+          <w:tab w:val="left" w:pos="13740"/>
+          <w:tab w:val="left" w:pos="14656"/>
+        </w:tabs>
+        <w:spacing w:after="240" w:line="240" w:lineRule="auto"/>
+        <w:rPr>
+          <w:rFonts w:ascii="&amp;quot" w:eastAsia="Times New Roman" w:hAnsi="&amp;quot" w:cs="Courier New"/>
+          <w:color w:val="263238"/>
+          <w:sz w:val="20"/>
+          <w:szCs w:val="20"/>
+        </w:rPr>
+      </w:pPr>
+      <w:r>
+        <w:rPr>
+          <w:rFonts w:ascii="&amp;quot" w:eastAsia="Times New Roman" w:hAnsi="&amp;quot" w:cs="Courier New"/>
+          <w:color w:val="263238"/>
+          <w:sz w:val="20"/>
+          <w:szCs w:val="20"/>
+        </w:rPr>
+        <w:t xml:space="preserve">A = </w:t>
+      </w:r>
+      <w:proofErr w:type="gramStart"/>
+      <w:r>
+        <w:rPr>
+          <w:rFonts w:ascii="&amp;quot" w:eastAsia="Times New Roman" w:hAnsi="&amp;quot" w:cs="Courier New"/>
+          <w:color w:val="263238"/>
+          <w:sz w:val="20"/>
+          <w:szCs w:val="20"/>
+        </w:rPr>
+        <w:t>[ 1</w:t>
+      </w:r>
+      <w:proofErr w:type="gramEnd"/>
+      <w:r>
+        <w:rPr>
+          <w:rFonts w:ascii="&amp;quot" w:eastAsia="Times New Roman" w:hAnsi="&amp;quot" w:cs="Courier New"/>
+          <w:color w:val="263238"/>
+          <w:sz w:val="20"/>
+          <w:szCs w:val="20"/>
+        </w:rPr>
+        <w:t>, 2]</w:t>
+      </w:r>
+    </w:p>
+    <w:p>
+      <w:pPr>
+        <w:shd w:val="clear" w:color="auto" w:fill="F7F9FA"/>
+        <w:tabs>
+          <w:tab w:val="left" w:pos="916"/>
+          <w:tab w:val="left" w:pos="1832"/>
+          <w:tab w:val="left" w:pos="2748"/>
+          <w:tab w:val="left" w:pos="3664"/>
+          <w:tab w:val="left" w:pos="4580"/>
+          <w:tab w:val="left" w:pos="5496"/>
+          <w:tab w:val="left" w:pos="6412"/>
+          <w:tab w:val="left" w:pos="7328"/>
+          <w:tab w:val="left" w:pos="8244"/>
+          <w:tab w:val="left" w:pos="9160"/>
+          <w:tab w:val="left" w:pos="10076"/>
+          <w:tab w:val="left" w:pos="10992"/>
+          <w:tab w:val="left" w:pos="11908"/>
+          <w:tab w:val="left" w:pos="12824"/>
+          <w:tab w:val="left" w:pos="13740"/>
+          <w:tab w:val="left" w:pos="14656"/>
+        </w:tabs>
+        <w:spacing w:after="240" w:line="240" w:lineRule="auto"/>
+        <w:rPr>
+          <w:rFonts w:ascii="&amp;quot" w:eastAsia="Times New Roman" w:hAnsi="&amp;quot" w:cs="Courier New"/>
+          <w:color w:val="263238"/>
+          <w:sz w:val="20"/>
+          <w:szCs w:val="20"/>
+        </w:rPr>
+      </w:pPr>
+      <w:r>
+        <w:rPr>
+          <w:rFonts w:ascii="&amp;quot" w:eastAsia="Times New Roman" w:hAnsi="&amp;quot" w:cs="Courier New"/>
+          <w:color w:val="263238"/>
+          <w:sz w:val="20"/>
+          <w:szCs w:val="20"/>
+        </w:rPr>
+        <w:t>B = [-</w:t>
+      </w:r>
+      <w:proofErr w:type="gramStart"/>
+      <w:r>
+        <w:rPr>
+          <w:rFonts w:ascii="&amp;quot" w:eastAsia="Times New Roman" w:hAnsi="&amp;quot" w:cs="Courier New"/>
+          <w:color w:val="263238"/>
+          <w:sz w:val="20"/>
+          <w:szCs w:val="20"/>
+        </w:rPr>
+        <w:t>2,-</w:t>
+      </w:r>
+      <w:proofErr w:type="gramEnd"/>
+      <w:r>
+        <w:rPr>
+          <w:rFonts w:ascii="&amp;quot" w:eastAsia="Times New Roman" w:hAnsi="&amp;quot" w:cs="Courier New"/>
+          <w:color w:val="263238"/>
+          <w:sz w:val="20"/>
+          <w:szCs w:val="20"/>
+        </w:rPr>
+        <w:t>1]</w:t>
+      </w:r>
+    </w:p>
+    <w:p>
+      <w:pPr>
+        <w:shd w:val="clear" w:color="auto" w:fill="F7F9FA"/>
+        <w:tabs>
+          <w:tab w:val="left" w:pos="916"/>
+          <w:tab w:val="left" w:pos="1832"/>
+          <w:tab w:val="left" w:pos="2748"/>
+          <w:tab w:val="left" w:pos="3664"/>
+          <w:tab w:val="left" w:pos="4580"/>
+          <w:tab w:val="left" w:pos="5496"/>
+          <w:tab w:val="left" w:pos="6412"/>
+          <w:tab w:val="left" w:pos="7328"/>
+          <w:tab w:val="left" w:pos="8244"/>
+          <w:tab w:val="left" w:pos="9160"/>
+          <w:tab w:val="left" w:pos="10076"/>
+          <w:tab w:val="left" w:pos="10992"/>
+          <w:tab w:val="left" w:pos="11908"/>
+          <w:tab w:val="left" w:pos="12824"/>
+          <w:tab w:val="left" w:pos="13740"/>
+          <w:tab w:val="left" w:pos="14656"/>
+        </w:tabs>
+        <w:spacing w:after="240" w:line="240" w:lineRule="auto"/>
+        <w:rPr>
+          <w:rFonts w:ascii="&amp;quot" w:eastAsia="Times New Roman" w:hAnsi="&amp;quot" w:cs="Courier New"/>
+          <w:color w:val="263238"/>
+          <w:sz w:val="20"/>
+          <w:szCs w:val="20"/>
+        </w:rPr>
+      </w:pPr>
+      <w:r>
+        <w:rPr>
+          <w:rFonts w:ascii="&amp;quot" w:eastAsia="Times New Roman" w:hAnsi="&amp;quot" w:cs="Courier New"/>
+          <w:color w:val="263238"/>
+          <w:sz w:val="20"/>
+          <w:szCs w:val="20"/>
+        </w:rPr>
+        <w:t>C = [-1, 2]</w:t>
+      </w:r>
+    </w:p>
+    <w:p>
+      <w:pPr>
+        <w:shd w:val="clear" w:color="auto" w:fill="F7F9FA"/>
+        <w:tabs>
+          <w:tab w:val="left" w:pos="916"/>
+          <w:tab w:val="left" w:pos="1832"/>
+          <w:tab w:val="left" w:pos="2748"/>
+          <w:tab w:val="left" w:pos="3664"/>
+          <w:tab w:val="left" w:pos="4580"/>
+          <w:tab w:val="left" w:pos="5496"/>
+          <w:tab w:val="left" w:pos="6412"/>
+          <w:tab w:val="left" w:pos="7328"/>
+          <w:tab w:val="left" w:pos="8244"/>
+          <w:tab w:val="left" w:pos="9160"/>
+          <w:tab w:val="left" w:pos="10076"/>
+          <w:tab w:val="left" w:pos="10992"/>
+          <w:tab w:val="left" w:pos="11908"/>
+          <w:tab w:val="left" w:pos="12824"/>
+          <w:tab w:val="left" w:pos="13740"/>
+          <w:tab w:val="left" w:pos="14656"/>
+        </w:tabs>
+        <w:spacing w:after="240" w:line="240" w:lineRule="auto"/>
+        <w:rPr>
+          <w:rFonts w:ascii="&amp;quot" w:eastAsia="Times New Roman" w:hAnsi="&amp;quot" w:cs="Courier New"/>
+          <w:color w:val="263238"/>
+          <w:sz w:val="20"/>
+          <w:szCs w:val="20"/>
+        </w:rPr>
+      </w:pPr>
+      <w:r>
+        <w:rPr>
+          <w:rFonts w:ascii="&amp;quot" w:eastAsia="Times New Roman" w:hAnsi="&amp;quot" w:cs="Courier New"/>
+          <w:color w:val="263238"/>
+          <w:sz w:val="20"/>
+          <w:szCs w:val="20"/>
+        </w:rPr>
+        <w:t xml:space="preserve">D = </w:t>
+      </w:r>
+      <w:proofErr w:type="gramStart"/>
+      <w:r>
+        <w:rPr>
+          <w:rFonts w:ascii="&amp;quot" w:eastAsia="Times New Roman" w:hAnsi="&amp;quot" w:cs="Courier New"/>
+          <w:color w:val="263238"/>
+          <w:sz w:val="20"/>
+          <w:szCs w:val="20"/>
+        </w:rPr>
+        <w:t>[ 0</w:t>
+      </w:r>
+      <w:proofErr w:type="gramEnd"/>
+      <w:r>
+        <w:rPr>
+          <w:rFonts w:ascii="&amp;quot" w:eastAsia="Times New Roman" w:hAnsi="&amp;quot" w:cs="Courier New"/>
+          <w:color w:val="263238"/>
+          <w:sz w:val="20"/>
+          <w:szCs w:val="20"/>
+        </w:rPr>
+        <w:t>, 2]</w:t>
+      </w:r>
+    </w:p>
+    <w:p>
+      <w:pPr>
+        <w:shd w:val="clear" w:color="auto" w:fill="F7F9FA"/>
+        <w:tabs>
+          <w:tab w:val="left" w:pos="916"/>
+          <w:tab w:val="left" w:pos="1832"/>
+          <w:tab w:val="left" w:pos="2748"/>
+          <w:tab w:val="left" w:pos="3664"/>
+          <w:tab w:val="left" w:pos="4580"/>
+          <w:tab w:val="left" w:pos="5496"/>
+          <w:tab w:val="left" w:pos="6412"/>
+          <w:tab w:val="left" w:pos="7328"/>
+          <w:tab w:val="left" w:pos="8244"/>
+          <w:tab w:val="left" w:pos="9160"/>
+          <w:tab w:val="left" w:pos="10076"/>
+          <w:tab w:val="left" w:pos="10992"/>
+          <w:tab w:val="left" w:pos="11908"/>
+          <w:tab w:val="left" w:pos="12824"/>
+          <w:tab w:val="left" w:pos="13740"/>
+          <w:tab w:val="left" w:pos="14656"/>
+        </w:tabs>
+        <w:spacing w:after="240" w:line="240" w:lineRule="auto"/>
+        <w:rPr>
+          <w:rFonts w:ascii="&amp;quot" w:eastAsia="Times New Roman" w:hAnsi="&amp;quot" w:cs="Courier New"/>
+          <w:color w:val="263238"/>
+          <w:sz w:val="20"/>
+          <w:szCs w:val="20"/>
+        </w:rPr>
+      </w:pPr>
+    </w:p>
+    <w:p>
+      <w:pPr>
+        <w:shd w:val="clear" w:color="auto" w:fill="F7F9FA"/>
+        <w:tabs>
+          <w:tab w:val="left" w:pos="916"/>
+          <w:tab w:val="left" w:pos="1832"/>
+          <w:tab w:val="left" w:pos="2748"/>
+          <w:tab w:val="left" w:pos="3664"/>
+          <w:tab w:val="left" w:pos="4580"/>
+          <w:tab w:val="left" w:pos="5496"/>
+          <w:tab w:val="left" w:pos="6412"/>
+          <w:tab w:val="left" w:pos="7328"/>
+          <w:tab w:val="left" w:pos="8244"/>
+          <w:tab w:val="left" w:pos="9160"/>
+          <w:tab w:val="left" w:pos="10076"/>
+          <w:tab w:val="left" w:pos="10992"/>
+          <w:tab w:val="left" w:pos="11908"/>
+          <w:tab w:val="left" w:pos="12824"/>
+          <w:tab w:val="left" w:pos="13740"/>
+          <w:tab w:val="left" w:pos="14656"/>
+        </w:tabs>
+        <w:spacing w:after="240" w:line="240" w:lineRule="auto"/>
+        <w:rPr>
+          <w:rFonts w:ascii="&amp;quot" w:eastAsia="Times New Roman" w:hAnsi="&amp;quot" w:cs="Courier New"/>
+          <w:color w:val="263238"/>
+          <w:sz w:val="20"/>
+          <w:szCs w:val="20"/>
+        </w:rPr>
+      </w:pPr>
+      <w:r>
+        <w:rPr>
+          <w:rFonts w:ascii="&amp;quot" w:eastAsia="Times New Roman" w:hAnsi="&amp;quot" w:cs="Courier New"/>
+          <w:b/>
+          <w:bCs/>
+          <w:color w:val="263238"/>
+          <w:sz w:val="20"/>
+          <w:szCs w:val="20"/>
+        </w:rPr>
+        <w:t>Output:</w:t>
+      </w:r>
+    </w:p>
+    <w:p>
+      <w:pPr>
+        <w:shd w:val="clear" w:color="auto" w:fill="F7F9FA"/>
+        <w:tabs>
+          <w:tab w:val="left" w:pos="916"/>
+          <w:tab w:val="left" w:pos="1832"/>
+          <w:tab w:val="left" w:pos="2748"/>
+          <w:tab w:val="left" w:pos="3664"/>
+          <w:tab w:val="left" w:pos="4580"/>
+          <w:tab w:val="left" w:pos="5496"/>
+          <w:tab w:val="left" w:pos="6412"/>
+          <w:tab w:val="left" w:pos="7328"/>
+          <w:tab w:val="left" w:pos="8244"/>
+          <w:tab w:val="left" w:pos="9160"/>
+          <w:tab w:val="left" w:pos="10076"/>
+          <w:tab w:val="left" w:pos="10992"/>
+          <w:tab w:val="left" w:pos="11908"/>
+          <w:tab w:val="left" w:pos="12824"/>
+          <w:tab w:val="left" w:pos="13740"/>
+          <w:tab w:val="left" w:pos="14656"/>
+        </w:tabs>
+        <w:spacing w:after="240" w:line="240" w:lineRule="auto"/>
+        <w:rPr>
+          <w:rFonts w:ascii="&amp;quot" w:eastAsia="Times New Roman" w:hAnsi="&amp;quot" w:cs="Courier New"/>
+          <w:color w:val="263238"/>
+          <w:sz w:val="20"/>
+          <w:szCs w:val="20"/>
+        </w:rPr>
+      </w:pPr>
+      <w:r>
+        <w:rPr>
+          <w:rFonts w:ascii="&amp;quot" w:eastAsia="Times New Roman" w:hAnsi="&amp;quot" w:cs="Courier New"/>
+          <w:color w:val="263238"/>
+          <w:sz w:val="20"/>
+          <w:szCs w:val="20"/>
+        </w:rPr>
+        <w:t>2</w:t>
+      </w:r>
+    </w:p>
+    <w:p>
+      <w:pPr>
+        <w:shd w:val="clear" w:color="auto" w:fill="F7F9FA"/>
+        <w:tabs>
+          <w:tab w:val="left" w:pos="916"/>
+          <w:tab w:val="left" w:pos="1832"/>
+          <w:tab w:val="left" w:pos="2748"/>
+          <w:tab w:val="left" w:pos="3664"/>
+          <w:tab w:val="left" w:pos="4580"/>
+          <w:tab w:val="left" w:pos="5496"/>
+          <w:tab w:val="left" w:pos="6412"/>
+          <w:tab w:val="left" w:pos="7328"/>
+          <w:tab w:val="left" w:pos="8244"/>
+          <w:tab w:val="left" w:pos="9160"/>
+          <w:tab w:val="left" w:pos="10076"/>
+          <w:tab w:val="left" w:pos="10992"/>
+          <w:tab w:val="left" w:pos="11908"/>
+          <w:tab w:val="left" w:pos="12824"/>
+          <w:tab w:val="left" w:pos="13740"/>
+          <w:tab w:val="left" w:pos="14656"/>
+        </w:tabs>
+        <w:spacing w:after="240" w:line="240" w:lineRule="auto"/>
+        <w:rPr>
+          <w:rFonts w:ascii="&amp;quot" w:eastAsia="Times New Roman" w:hAnsi="&amp;quot" w:cs="Courier New"/>
+          <w:color w:val="263238"/>
+          <w:sz w:val="20"/>
+          <w:szCs w:val="20"/>
+        </w:rPr>
+      </w:pPr>
+    </w:p>
+    <w:p>
+      <w:pPr>
+        <w:shd w:val="clear" w:color="auto" w:fill="F7F9FA"/>
+        <w:tabs>
+          <w:tab w:val="left" w:pos="916"/>
+          <w:tab w:val="left" w:pos="1832"/>
+          <w:tab w:val="left" w:pos="2748"/>
+          <w:tab w:val="left" w:pos="3664"/>
+          <w:tab w:val="left" w:pos="4580"/>
+          <w:tab w:val="left" w:pos="5496"/>
+          <w:tab w:val="left" w:pos="6412"/>
+          <w:tab w:val="left" w:pos="7328"/>
+          <w:tab w:val="left" w:pos="8244"/>
+          <w:tab w:val="left" w:pos="9160"/>
+          <w:tab w:val="left" w:pos="10076"/>
+          <w:tab w:val="left" w:pos="10992"/>
+          <w:tab w:val="left" w:pos="11908"/>
+          <w:tab w:val="left" w:pos="12824"/>
+          <w:tab w:val="left" w:pos="13740"/>
+          <w:tab w:val="left" w:pos="14656"/>
+        </w:tabs>
+        <w:spacing w:after="240" w:line="240" w:lineRule="auto"/>
+        <w:rPr>
+          <w:rFonts w:ascii="&amp;quot" w:eastAsia="Times New Roman" w:hAnsi="&amp;quot" w:cs="Courier New"/>
+          <w:color w:val="263238"/>
+          <w:sz w:val="20"/>
+          <w:szCs w:val="20"/>
+        </w:rPr>
+      </w:pPr>
+      <w:r>
+        <w:rPr>
+          <w:rFonts w:ascii="&amp;quot" w:eastAsia="Times New Roman" w:hAnsi="&amp;quot" w:cs="Courier New"/>
+          <w:b/>
+          <w:bCs/>
+          <w:color w:val="263238"/>
+          <w:sz w:val="20"/>
+          <w:szCs w:val="20"/>
+        </w:rPr>
+        <w:t>Explanation:</w:t>
+      </w:r>
+    </w:p>
+    <w:p>
+      <w:pPr>
+        <w:shd w:val="clear" w:color="auto" w:fill="F7F9FA"/>
+        <w:tabs>
+          <w:tab w:val="left" w:pos="916"/>
+          <w:tab w:val="left" w:pos="1832"/>
+          <w:tab w:val="left" w:pos="2748"/>
+          <w:tab w:val="left" w:pos="3664"/>
+          <w:tab w:val="left" w:pos="4580"/>
+          <w:tab w:val="left" w:pos="5496"/>
+          <w:tab w:val="left" w:pos="6412"/>
+          <w:tab w:val="left" w:pos="7328"/>
+          <w:tab w:val="left" w:pos="8244"/>
+          <w:tab w:val="left" w:pos="9160"/>
+          <w:tab w:val="left" w:pos="10076"/>
+          <w:tab w:val="left" w:pos="10992"/>
+          <w:tab w:val="left" w:pos="11908"/>
+          <w:tab w:val="left" w:pos="12824"/>
+          <w:tab w:val="left" w:pos="13740"/>
+          <w:tab w:val="left" w:pos="14656"/>
+        </w:tabs>
+        <w:spacing w:after="240" w:line="240" w:lineRule="auto"/>
+        <w:rPr>
+          <w:rFonts w:ascii="&amp;quot" w:eastAsia="Times New Roman" w:hAnsi="&amp;quot" w:cs="Courier New"/>
+          <w:color w:val="263238"/>
+          <w:sz w:val="20"/>
+          <w:szCs w:val="20"/>
+        </w:rPr>
+      </w:pPr>
+      <w:r>
+        <w:rPr>
+          <w:rFonts w:ascii="&amp;quot" w:eastAsia="Times New Roman" w:hAnsi="&amp;quot" w:cs="Courier New"/>
+          <w:color w:val="263238"/>
+          <w:sz w:val="20"/>
+          <w:szCs w:val="20"/>
+        </w:rPr>
+        <w:t>The two tuples are:</w:t>
+      </w:r>
+    </w:p>
+    <w:p>
+      <w:pPr>
+        <w:shd w:val="clear" w:color="auto" w:fill="F7F9FA"/>
+        <w:tabs>
+          <w:tab w:val="left" w:pos="916"/>
+          <w:tab w:val="left" w:pos="1832"/>
+          <w:tab w:val="left" w:pos="2748"/>
+          <w:tab w:val="left" w:pos="3664"/>
+          <w:tab w:val="left" w:pos="4580"/>
+          <w:tab w:val="left" w:pos="5496"/>
+          <w:tab w:val="left" w:pos="6412"/>
+          <w:tab w:val="left" w:pos="7328"/>
+          <w:tab w:val="left" w:pos="8244"/>
+          <w:tab w:val="left" w:pos="9160"/>
+          <w:tab w:val="left" w:pos="10076"/>
+          <w:tab w:val="left" w:pos="10992"/>
+          <w:tab w:val="left" w:pos="11908"/>
+          <w:tab w:val="left" w:pos="12824"/>
+          <w:tab w:val="left" w:pos="13740"/>
+          <w:tab w:val="left" w:pos="14656"/>
+        </w:tabs>
+        <w:spacing w:after="240" w:line="240" w:lineRule="auto"/>
+        <w:rPr>
+          <w:rFonts w:ascii="&amp;quot" w:eastAsia="Times New Roman" w:hAnsi="&amp;quot" w:cs="Courier New"/>
+          <w:color w:val="263238"/>
+          <w:sz w:val="20"/>
+          <w:szCs w:val="20"/>
+        </w:rPr>
+      </w:pPr>
+      <w:r>
+        <w:rPr>
+          <w:rFonts w:ascii="&amp;quot" w:eastAsia="Times New Roman" w:hAnsi="&amp;quot" w:cs="Courier New"/>
+          <w:color w:val="263238"/>
+          <w:sz w:val="20"/>
+          <w:szCs w:val="20"/>
+        </w:rPr>
+        <w:t xml:space="preserve">1. (0, 0, 0, 1) -&gt; </w:t>
+      </w:r>
+      <w:proofErr w:type="gramStart"/>
+      <w:r>
+        <w:rPr>
+          <w:rFonts w:ascii="&amp;quot" w:eastAsia="Times New Roman" w:hAnsi="&amp;quot" w:cs="Courier New"/>
+          <w:color w:val="263238"/>
+          <w:sz w:val="20"/>
+          <w:szCs w:val="20"/>
+        </w:rPr>
+        <w:t>A[</w:t>
+      </w:r>
+      <w:proofErr w:type="gramEnd"/>
+      <w:r>
+        <w:rPr>
+          <w:rFonts w:ascii="&amp;quot" w:eastAsia="Times New Roman" w:hAnsi="&amp;quot" w:cs="Courier New"/>
+          <w:color w:val="263238"/>
+          <w:sz w:val="20"/>
+          <w:szCs w:val="20"/>
+        </w:rPr>
+        <w:t xml:space="preserve">0] + </w:t>
+      </w:r>
+      <w:proofErr w:type="gramStart"/>
+      <w:r>
+        <w:rPr>
+          <w:rFonts w:ascii="&amp;quot" w:eastAsia="Times New Roman" w:hAnsi="&amp;quot" w:cs="Courier New"/>
+          <w:color w:val="263238"/>
+          <w:sz w:val="20"/>
+          <w:szCs w:val="20"/>
+        </w:rPr>
+        <w:t>B[</w:t>
+      </w:r>
+      <w:proofErr w:type="gramEnd"/>
+      <w:r>
+        <w:rPr>
+          <w:rFonts w:ascii="&amp;quot" w:eastAsia="Times New Roman" w:hAnsi="&amp;quot" w:cs="Courier New"/>
+          <w:color w:val="263238"/>
+          <w:sz w:val="20"/>
+          <w:szCs w:val="20"/>
+        </w:rPr>
+        <w:t xml:space="preserve">0] + </w:t>
+      </w:r>
+      <w:proofErr w:type="gramStart"/>
+      <w:r>
+        <w:rPr>
+          <w:rFonts w:ascii="&amp;quot" w:eastAsia="Times New Roman" w:hAnsi="&amp;quot" w:cs="Courier New"/>
+          <w:color w:val="263238"/>
+          <w:sz w:val="20"/>
+          <w:szCs w:val="20"/>
+        </w:rPr>
+        <w:t>C[</w:t>
+      </w:r>
+      <w:proofErr w:type="gramEnd"/>
+      <w:r>
+        <w:rPr>
+          <w:rFonts w:ascii="&amp;quot" w:eastAsia="Times New Roman" w:hAnsi="&amp;quot" w:cs="Courier New"/>
+          <w:color w:val="263238"/>
+          <w:sz w:val="20"/>
+          <w:szCs w:val="20"/>
+        </w:rPr>
+        <w:t xml:space="preserve">0] + </w:t>
+      </w:r>
+      <w:proofErr w:type="gramStart"/>
+      <w:r>
+        <w:rPr>
+          <w:rFonts w:ascii="&amp;quot" w:eastAsia="Times New Roman" w:hAnsi="&amp;quot" w:cs="Courier New"/>
+          <w:color w:val="263238"/>
+          <w:sz w:val="20"/>
+          <w:szCs w:val="20"/>
+        </w:rPr>
+        <w:t>D[</w:t>
+      </w:r>
+      <w:proofErr w:type="gramEnd"/>
+      <w:r>
+        <w:rPr>
+          <w:rFonts w:ascii="&amp;quot" w:eastAsia="Times New Roman" w:hAnsi="&amp;quot" w:cs="Courier New"/>
+          <w:color w:val="263238"/>
+          <w:sz w:val="20"/>
+          <w:szCs w:val="20"/>
+        </w:rPr>
+        <w:t>1] = 1 + (-2) + (-1) + 2 = 0</w:t>
+      </w:r>
+    </w:p>
+    <w:p>
+      <w:pPr>
+        <w:shd w:val="clear" w:color="auto" w:fill="F7F9FA"/>
+        <w:tabs>
+          <w:tab w:val="left" w:pos="916"/>
+          <w:tab w:val="left" w:pos="1832"/>
+          <w:tab w:val="left" w:pos="2748"/>
+          <w:tab w:val="left" w:pos="3664"/>
+          <w:tab w:val="left" w:pos="4580"/>
+          <w:tab w:val="left" w:pos="5496"/>
+          <w:tab w:val="left" w:pos="6412"/>
+          <w:tab w:val="left" w:pos="7328"/>
+          <w:tab w:val="left" w:pos="8244"/>
+          <w:tab w:val="left" w:pos="9160"/>
+          <w:tab w:val="left" w:pos="10076"/>
+          <w:tab w:val="left" w:pos="10992"/>
+          <w:tab w:val="left" w:pos="11908"/>
+          <w:tab w:val="left" w:pos="12824"/>
+          <w:tab w:val="left" w:pos="13740"/>
+          <w:tab w:val="left" w:pos="14656"/>
+        </w:tabs>
+        <w:spacing w:line="240" w:lineRule="auto"/>
+        <w:rPr>
+          <w:rFonts w:ascii="&amp;quot" w:eastAsia="Times New Roman" w:hAnsi="&amp;quot" w:cs="Courier New"/>
+          <w:color w:val="263238"/>
+          <w:sz w:val="20"/>
+          <w:szCs w:val="20"/>
+        </w:rPr>
+      </w:pPr>
+      <w:r>
+        <w:rPr>
+          <w:rFonts w:ascii="&amp;quot" w:eastAsia="Times New Roman" w:hAnsi="&amp;quot" w:cs="Courier New"/>
+          <w:color w:val="263238"/>
+          <w:sz w:val="20"/>
+          <w:szCs w:val="20"/>
+        </w:rPr>
+        <w:t xml:space="preserve">2. (1, 1, 0, 0) -&gt; </w:t>
+      </w:r>
+      <w:proofErr w:type="gramStart"/>
+      <w:r>
+        <w:rPr>
+          <w:rFonts w:ascii="&amp;quot" w:eastAsia="Times New Roman" w:hAnsi="&amp;quot" w:cs="Courier New"/>
+          <w:color w:val="263238"/>
+          <w:sz w:val="20"/>
+          <w:szCs w:val="20"/>
+        </w:rPr>
+        <w:t>A[</w:t>
+      </w:r>
+      <w:proofErr w:type="gramEnd"/>
+      <w:r>
+        <w:rPr>
+          <w:rFonts w:ascii="&amp;quot" w:eastAsia="Times New Roman" w:hAnsi="&amp;quot" w:cs="Courier New"/>
+          <w:color w:val="263238"/>
+          <w:sz w:val="20"/>
+          <w:szCs w:val="20"/>
+        </w:rPr>
+        <w:t xml:space="preserve">1] + </w:t>
+      </w:r>
+      <w:proofErr w:type="gramStart"/>
+      <w:r>
+        <w:rPr>
+          <w:rFonts w:ascii="&amp;quot" w:eastAsia="Times New Roman" w:hAnsi="&amp;quot" w:cs="Courier New"/>
+          <w:color w:val="263238"/>
+          <w:sz w:val="20"/>
+          <w:szCs w:val="20"/>
+        </w:rPr>
+        <w:t>B[</w:t>
+      </w:r>
+      <w:proofErr w:type="gramEnd"/>
+      <w:r>
+        <w:rPr>
+          <w:rFonts w:ascii="&amp;quot" w:eastAsia="Times New Roman" w:hAnsi="&amp;quot" w:cs="Courier New"/>
+          <w:color w:val="263238"/>
+          <w:sz w:val="20"/>
+          <w:szCs w:val="20"/>
+        </w:rPr>
+        <w:t xml:space="preserve">1] + </w:t>
+      </w:r>
+      <w:proofErr w:type="gramStart"/>
+      <w:r>
+        <w:rPr>
+          <w:rFonts w:ascii="&amp;quot" w:eastAsia="Times New Roman" w:hAnsi="&amp;quot" w:cs="Courier New"/>
+          <w:color w:val="263238"/>
+          <w:sz w:val="20"/>
+          <w:szCs w:val="20"/>
+        </w:rPr>
+        <w:t>C[</w:t>
+      </w:r>
+      <w:proofErr w:type="gramEnd"/>
+      <w:r>
+        <w:rPr>
+          <w:rFonts w:ascii="&amp;quot" w:eastAsia="Times New Roman" w:hAnsi="&amp;quot" w:cs="Courier New"/>
+          <w:color w:val="263238"/>
+          <w:sz w:val="20"/>
+          <w:szCs w:val="20"/>
+        </w:rPr>
+        <w:t xml:space="preserve">0] + </w:t>
+      </w:r>
+      <w:proofErr w:type="gramStart"/>
+      <w:r>
+        <w:rPr>
+          <w:rFonts w:ascii="&amp;quot" w:eastAsia="Times New Roman" w:hAnsi="&amp;quot" w:cs="Courier New"/>
+          <w:color w:val="263238"/>
+          <w:sz w:val="20"/>
+          <w:szCs w:val="20"/>
+        </w:rPr>
+        <w:t>D[</w:t>
+      </w:r>
+      <w:proofErr w:type="gramEnd"/>
+      <w:r>
+        <w:rPr>
+          <w:rFonts w:ascii="&amp;quot" w:eastAsia="Times New Roman" w:hAnsi="&amp;quot" w:cs="Courier New"/>
+          <w:color w:val="263238"/>
+          <w:sz w:val="20"/>
+          <w:szCs w:val="20"/>
+        </w:rPr>
+        <w:t>0] = 2 + (-1) + (-1) + 0 = 0</w:t>
+      </w:r>
+    </w:p>
+    <w:p>
+      <w:pPr>
+        <w:pStyle w:val="Heading3"/>
+      </w:pPr>
+      <w:r>
+        <w:t xml:space="preserve">Analysis: </w:t>
+      </w:r>
+    </w:p>
+    <w:p>
+      <w:r>
+        <w:t xml:space="preserve">For any four </w:t>
+      </w:r>
+      <w:proofErr w:type="gramStart"/>
+      <w:r>
+        <w:t>sum</w:t>
+      </w:r>
+      <w:proofErr w:type="gramEnd"/>
+      <w:r>
+        <w:t xml:space="preserve">, we build from 2 two </w:t>
+      </w:r>
+      <w:proofErr w:type="gramStart"/>
+      <w:r>
+        <w:t>sum</w:t>
+      </w:r>
+      <w:proofErr w:type="gramEnd"/>
+      <w:r>
+        <w:t xml:space="preserve">, in this case we build A + B first, then build C + D, because we do not need to think about </w:t>
+      </w:r>
+      <w:proofErr w:type="spellStart"/>
+      <w:r>
+        <w:t>dedup</w:t>
+      </w:r>
+      <w:proofErr w:type="spellEnd"/>
+      <w:r>
+        <w:t xml:space="preserve"> in this problem, so it is reduced to a </w:t>
+      </w:r>
+      <w:proofErr w:type="gramStart"/>
+      <w:r>
+        <w:t>two sum</w:t>
+      </w:r>
+      <w:proofErr w:type="gramEnd"/>
+      <w:r>
+        <w:t xml:space="preserve"> problem.</w:t>
+      </w:r>
+    </w:p>
+    <w:p>
+      <w:pPr>
+        <w:autoSpaceDE w:val="0"/>
+        <w:autoSpaceDN w:val="0"/>
+        <w:adjustRightInd w:val="0"/>
+        <w:spacing w:after="0" w:line="240" w:lineRule="auto"/>
+        <w:rPr>
+          <w:rFonts w:ascii="Consolas" w:hAnsi="Consolas" w:cs="Consolas"/>
+          <w:color w:val="000000"/>
+          <w:sz w:val="19"/>
+          <w:szCs w:val="19"/>
+        </w:rPr>
+      </w:pPr>
+      <w:r>
+        <w:rPr>
+          <w:rFonts w:ascii="Consolas" w:hAnsi="Consolas" w:cs="Consolas"/>
+          <w:color w:val="006400"/>
+          <w:sz w:val="19"/>
+          <w:szCs w:val="19"/>
+        </w:rPr>
+        <w:t xml:space="preserve">/// </w:t>
+      </w:r>
+      <w:r>
+        <w:rPr>
+          <w:rFonts w:ascii="Consolas" w:hAnsi="Consolas" w:cs="Consolas"/>
+          <w:color w:val="A9A9A9"/>
+          <w:sz w:val="19"/>
+          <w:szCs w:val="19"/>
+        </w:rPr>
+        <w:t>&lt;summary&gt;</w:t>
+      </w:r>
+    </w:p>
+    <w:p>
+      <w:pPr>
+        <w:autoSpaceDE w:val="0"/>
+        <w:autoSpaceDN w:val="0"/>
+        <w:adjustRightInd w:val="0"/>
+        <w:spacing w:after="0" w:line="240" w:lineRule="auto"/>
+        <w:rPr>
+          <w:rFonts w:ascii="Consolas" w:hAnsi="Consolas" w:cs="Consolas"/>
+          <w:color w:val="000000"/>
+          <w:sz w:val="19"/>
+          <w:szCs w:val="19"/>
+        </w:rPr>
+      </w:pPr>
+      <w:r>
+        <w:rPr>
+          <w:rFonts w:ascii="Consolas" w:hAnsi="Consolas" w:cs="Consolas"/>
+          <w:color w:val="006400"/>
+          <w:sz w:val="19"/>
+          <w:szCs w:val="19"/>
+        </w:rPr>
+        <w:t xml:space="preserve">/// Leet code #454. 4Sum II  </w:t>
+      </w:r>
+    </w:p>
+    <w:p>
+      <w:pPr>
+        <w:autoSpaceDE w:val="0"/>
+        <w:autoSpaceDN w:val="0"/>
+        <w:adjustRightInd w:val="0"/>
+        <w:spacing w:after="0" w:line="240" w:lineRule="auto"/>
+        <w:rPr>
+          <w:rFonts w:ascii="Consolas" w:hAnsi="Consolas" w:cs="Consolas"/>
+          <w:color w:val="000000"/>
+          <w:sz w:val="19"/>
+          <w:szCs w:val="19"/>
+        </w:rPr>
+      </w:pPr>
+      <w:r>
+        <w:rPr>
+          <w:rFonts w:ascii="Consolas" w:hAnsi="Consolas" w:cs="Consolas"/>
+          <w:color w:val="006400"/>
+          <w:sz w:val="19"/>
+          <w:szCs w:val="19"/>
+        </w:rPr>
+        <w:t xml:space="preserve">/// Given four lists A, B, C, D of integer values, </w:t>
+      </w:r>
+      <w:proofErr w:type="gramStart"/>
+      <w:r>
+        <w:rPr>
+          <w:rFonts w:ascii="Consolas" w:hAnsi="Consolas" w:cs="Consolas"/>
+          <w:color w:val="006400"/>
+          <w:sz w:val="19"/>
+          <w:szCs w:val="19"/>
+        </w:rPr>
+        <w:t>compute</w:t>
+      </w:r>
+      <w:proofErr w:type="gramEnd"/>
+      <w:r>
+        <w:rPr>
+          <w:rFonts w:ascii="Consolas" w:hAnsi="Consolas" w:cs="Consolas"/>
+          <w:color w:val="006400"/>
+          <w:sz w:val="19"/>
+          <w:szCs w:val="19"/>
+        </w:rPr>
+        <w:t xml:space="preserve"> how many </w:t>
+      </w:r>
+    </w:p>
+    <w:p>
+      <w:pPr>
+        <w:autoSpaceDE w:val="0"/>
+        <w:autoSpaceDN w:val="0"/>
+        <w:adjustRightInd w:val="0"/>
+        <w:spacing w:after="0" w:line="240" w:lineRule="auto"/>
+        <w:rPr>
+          <w:rFonts w:ascii="Consolas" w:hAnsi="Consolas" w:cs="Consolas"/>
+          <w:color w:val="000000"/>
+          <w:sz w:val="19"/>
+          <w:szCs w:val="19"/>
+        </w:rPr>
+      </w:pPr>
+      <w:r>
+        <w:rPr>
+          <w:rFonts w:ascii="Consolas" w:hAnsi="Consolas" w:cs="Consolas"/>
+          <w:color w:val="006400"/>
+          <w:sz w:val="19"/>
+          <w:szCs w:val="19"/>
+        </w:rPr>
+        <w:t xml:space="preserve">/// tuples (i, j, k, l) </w:t>
+      </w:r>
+    </w:p>
+    <w:p>
+      <w:pPr>
+        <w:autoSpaceDE w:val="0"/>
+        <w:autoSpaceDN w:val="0"/>
+        <w:adjustRightInd w:val="0"/>
+        <w:spacing w:after="0" w:line="240" w:lineRule="auto"/>
+        <w:rPr>
+          <w:rFonts w:ascii="Consolas" w:hAnsi="Consolas" w:cs="Consolas"/>
+          <w:color w:val="000000"/>
+          <w:sz w:val="19"/>
+          <w:szCs w:val="19"/>
+        </w:rPr>
+      </w:pPr>
+      <w:r>
+        <w:rPr>
+          <w:rFonts w:ascii="Consolas" w:hAnsi="Consolas" w:cs="Consolas"/>
+          <w:color w:val="006400"/>
+          <w:sz w:val="19"/>
+          <w:szCs w:val="19"/>
+        </w:rPr>
+        <w:t>/// there are such that A[i] + B[j] + C[k] + D[l] is zero.</w:t>
+      </w:r>
+    </w:p>
+    <w:p>
+      <w:pPr>
+        <w:autoSpaceDE w:val="0"/>
+        <w:autoSpaceDN w:val="0"/>
+        <w:adjustRightInd w:val="0"/>
+        <w:spacing w:after="0" w:line="240" w:lineRule="auto"/>
+        <w:rPr>
+          <w:rFonts w:ascii="Consolas" w:hAnsi="Consolas" w:cs="Consolas"/>
+          <w:color w:val="000000"/>
+          <w:sz w:val="19"/>
+          <w:szCs w:val="19"/>
+        </w:rPr>
+      </w:pPr>
+      <w:r>
+        <w:rPr>
+          <w:rFonts w:ascii="Consolas" w:hAnsi="Consolas" w:cs="Consolas"/>
+          <w:color w:val="006400"/>
+          <w:sz w:val="19"/>
+          <w:szCs w:val="19"/>
+        </w:rPr>
+        <w:t>///</w:t>
+      </w:r>
+    </w:p>
+    <w:p>
+      <w:pPr>
+        <w:autoSpaceDE w:val="0"/>
+        <w:autoSpaceDN w:val="0"/>
+        <w:adjustRightInd w:val="0"/>
+        <w:spacing w:after="0" w:line="240" w:lineRule="auto"/>
+        <w:rPr>
+          <w:rFonts w:ascii="Consolas" w:hAnsi="Consolas" w:cs="Consolas"/>
+          <w:color w:val="000000"/>
+          <w:sz w:val="19"/>
+          <w:szCs w:val="19"/>
+        </w:rPr>
+      </w:pPr>
+      <w:r>
+        <w:rPr>
+          <w:rFonts w:ascii="Consolas" w:hAnsi="Consolas" w:cs="Consolas"/>
+          <w:color w:val="006400"/>
+          <w:sz w:val="19"/>
+          <w:szCs w:val="19"/>
+        </w:rPr>
+        <w:t xml:space="preserve">/// To make </w:t>
+      </w:r>
+      <w:proofErr w:type="gramStart"/>
+      <w:r>
+        <w:rPr>
+          <w:rFonts w:ascii="Consolas" w:hAnsi="Consolas" w:cs="Consolas"/>
+          <w:color w:val="006400"/>
+          <w:sz w:val="19"/>
+          <w:szCs w:val="19"/>
+        </w:rPr>
+        <w:t>problem</w:t>
+      </w:r>
+      <w:proofErr w:type="gramEnd"/>
+      <w:r>
+        <w:rPr>
+          <w:rFonts w:ascii="Consolas" w:hAnsi="Consolas" w:cs="Consolas"/>
+          <w:color w:val="006400"/>
+          <w:sz w:val="19"/>
+          <w:szCs w:val="19"/>
+        </w:rPr>
+        <w:t xml:space="preserve"> a bit easier, all A, B, C, D have same length of </w:t>
+      </w:r>
+    </w:p>
+    <w:p>
+      <w:pPr>
+        <w:autoSpaceDE w:val="0"/>
+        <w:autoSpaceDN w:val="0"/>
+        <w:adjustRightInd w:val="0"/>
+        <w:spacing w:after="0" w:line="240" w:lineRule="auto"/>
+        <w:rPr>
+          <w:rFonts w:ascii="Consolas" w:hAnsi="Consolas" w:cs="Consolas"/>
+          <w:color w:val="000000"/>
+          <w:sz w:val="19"/>
+          <w:szCs w:val="19"/>
+        </w:rPr>
+      </w:pPr>
+      <w:r>
+        <w:rPr>
+          <w:rFonts w:ascii="Consolas" w:hAnsi="Consolas" w:cs="Consolas"/>
+          <w:color w:val="006400"/>
+          <w:sz w:val="19"/>
+          <w:szCs w:val="19"/>
+        </w:rPr>
+        <w:t xml:space="preserve">/// N where 0 ≤ N ≤ 500. </w:t>
+      </w:r>
+    </w:p>
+    <w:p>
+      <w:pPr>
+        <w:autoSpaceDE w:val="0"/>
+        <w:autoSpaceDN w:val="0"/>
+        <w:adjustRightInd w:val="0"/>
+        <w:spacing w:after="0" w:line="240" w:lineRule="auto"/>
+        <w:rPr>
+          <w:rFonts w:ascii="Consolas" w:hAnsi="Consolas" w:cs="Consolas"/>
+          <w:color w:val="000000"/>
+          <w:sz w:val="19"/>
+          <w:szCs w:val="19"/>
+        </w:rPr>
+      </w:pPr>
+      <w:r>
+        <w:rPr>
+          <w:rFonts w:ascii="Consolas" w:hAnsi="Consolas" w:cs="Consolas"/>
+          <w:color w:val="006400"/>
+          <w:sz w:val="19"/>
+          <w:szCs w:val="19"/>
+        </w:rPr>
+        <w:lastRenderedPageBreak/>
+        <w:t xml:space="preserve">/// All integers are in the range of -2^28 to 2^28 - 1 and the result </w:t>
+      </w:r>
+    </w:p>
+    <w:p>
+      <w:pPr>
+        <w:autoSpaceDE w:val="0"/>
+        <w:autoSpaceDN w:val="0"/>
+        <w:adjustRightInd w:val="0"/>
+        <w:spacing w:after="0" w:line="240" w:lineRule="auto"/>
+        <w:rPr>
+          <w:rFonts w:ascii="Consolas" w:hAnsi="Consolas" w:cs="Consolas"/>
+          <w:color w:val="000000"/>
+          <w:sz w:val="19"/>
+          <w:szCs w:val="19"/>
+        </w:rPr>
+      </w:pPr>
+      <w:r>
+        <w:rPr>
+          <w:rFonts w:ascii="Consolas" w:hAnsi="Consolas" w:cs="Consolas"/>
+          <w:color w:val="006400"/>
+          <w:sz w:val="19"/>
+          <w:szCs w:val="19"/>
+        </w:rPr>
+        <w:t>/// is guaranteed to be at most 2^31 - 1.</w:t>
+      </w:r>
+      <w:r>
+        <w:rPr>
+          <w:rFonts w:ascii="Consolas" w:hAnsi="Consolas" w:cs="Consolas"/>
+          <w:color w:val="006400"/>
+          <w:sz w:val="19"/>
+          <w:szCs w:val="19"/>
+        </w:rPr>
+        <w:tab/>
+      </w:r>
+    </w:p>
+    <w:p>
+      <w:pPr>
+        <w:autoSpaceDE w:val="0"/>
+        <w:autoSpaceDN w:val="0"/>
+        <w:adjustRightInd w:val="0"/>
+        <w:spacing w:after="0" w:line="240" w:lineRule="auto"/>
+        <w:rPr>
+          <w:rFonts w:ascii="Consolas" w:hAnsi="Consolas" w:cs="Consolas"/>
+          <w:color w:val="000000"/>
+          <w:sz w:val="19"/>
+          <w:szCs w:val="19"/>
+        </w:rPr>
+      </w:pPr>
+      <w:r>
+        <w:rPr>
+          <w:rFonts w:ascii="Consolas" w:hAnsi="Consolas" w:cs="Consolas"/>
+          <w:color w:val="006400"/>
+          <w:sz w:val="19"/>
+          <w:szCs w:val="19"/>
+        </w:rPr>
+        <w:t xml:space="preserve">/// Example: </w:t>
+      </w:r>
+    </w:p>
+    <w:p>
+      <w:pPr>
+        <w:autoSpaceDE w:val="0"/>
+        <w:autoSpaceDN w:val="0"/>
+        <w:adjustRightInd w:val="0"/>
+        <w:spacing w:after="0" w:line="240" w:lineRule="auto"/>
+        <w:rPr>
+          <w:rFonts w:ascii="Consolas" w:hAnsi="Consolas" w:cs="Consolas"/>
+          <w:color w:val="000000"/>
+          <w:sz w:val="19"/>
+          <w:szCs w:val="19"/>
+        </w:rPr>
+      </w:pPr>
+      <w:r>
+        <w:rPr>
+          <w:rFonts w:ascii="Consolas" w:hAnsi="Consolas" w:cs="Consolas"/>
+          <w:color w:val="006400"/>
+          <w:sz w:val="19"/>
+          <w:szCs w:val="19"/>
+        </w:rPr>
+        <w:t>/// Input:</w:t>
+      </w:r>
+    </w:p>
+    <w:p>
+      <w:pPr>
+        <w:autoSpaceDE w:val="0"/>
+        <w:autoSpaceDN w:val="0"/>
+        <w:adjustRightInd w:val="0"/>
+        <w:spacing w:after="0" w:line="240" w:lineRule="auto"/>
+        <w:rPr>
+          <w:rFonts w:ascii="Consolas" w:hAnsi="Consolas" w:cs="Consolas"/>
+          <w:color w:val="000000"/>
+          <w:sz w:val="19"/>
+          <w:szCs w:val="19"/>
+        </w:rPr>
+      </w:pPr>
+      <w:r>
+        <w:rPr>
+          <w:rFonts w:ascii="Consolas" w:hAnsi="Consolas" w:cs="Consolas"/>
+          <w:color w:val="006400"/>
+          <w:sz w:val="19"/>
+          <w:szCs w:val="19"/>
+        </w:rPr>
+        <w:t xml:space="preserve">/// A = </w:t>
+      </w:r>
+      <w:proofErr w:type="gramStart"/>
+      <w:r>
+        <w:rPr>
+          <w:rFonts w:ascii="Consolas" w:hAnsi="Consolas" w:cs="Consolas"/>
+          <w:color w:val="006400"/>
+          <w:sz w:val="19"/>
+          <w:szCs w:val="19"/>
+        </w:rPr>
+        <w:t>[ 1</w:t>
+      </w:r>
+      <w:proofErr w:type="gramEnd"/>
+      <w:r>
+        <w:rPr>
+          <w:rFonts w:ascii="Consolas" w:hAnsi="Consolas" w:cs="Consolas"/>
+          <w:color w:val="006400"/>
+          <w:sz w:val="19"/>
+          <w:szCs w:val="19"/>
+        </w:rPr>
+        <w:t>, 2]</w:t>
+      </w:r>
+    </w:p>
+    <w:p>
+      <w:pPr>
+        <w:autoSpaceDE w:val="0"/>
+        <w:autoSpaceDN w:val="0"/>
+        <w:adjustRightInd w:val="0"/>
+        <w:spacing w:after="0" w:line="240" w:lineRule="auto"/>
+        <w:rPr>
+          <w:rFonts w:ascii="Consolas" w:hAnsi="Consolas" w:cs="Consolas"/>
+          <w:color w:val="000000"/>
+          <w:sz w:val="19"/>
+          <w:szCs w:val="19"/>
+        </w:rPr>
+      </w:pPr>
+      <w:r>
+        <w:rPr>
+          <w:rFonts w:ascii="Consolas" w:hAnsi="Consolas" w:cs="Consolas"/>
+          <w:color w:val="006400"/>
+          <w:sz w:val="19"/>
+          <w:szCs w:val="19"/>
+        </w:rPr>
+        <w:t>/// B = [-</w:t>
+      </w:r>
+      <w:proofErr w:type="gramStart"/>
+      <w:r>
+        <w:rPr>
+          <w:rFonts w:ascii="Consolas" w:hAnsi="Consolas" w:cs="Consolas"/>
+          <w:color w:val="006400"/>
+          <w:sz w:val="19"/>
+          <w:szCs w:val="19"/>
+        </w:rPr>
+        <w:t>2,-</w:t>
+      </w:r>
+      <w:proofErr w:type="gramEnd"/>
+      <w:r>
+        <w:rPr>
+          <w:rFonts w:ascii="Consolas" w:hAnsi="Consolas" w:cs="Consolas"/>
+          <w:color w:val="006400"/>
+          <w:sz w:val="19"/>
+          <w:szCs w:val="19"/>
+        </w:rPr>
+        <w:t>1]</w:t>
+      </w:r>
+    </w:p>
+    <w:p>
+      <w:pPr>
+        <w:autoSpaceDE w:val="0"/>
+        <w:autoSpaceDN w:val="0"/>
+        <w:adjustRightInd w:val="0"/>
+        <w:spacing w:after="0" w:line="240" w:lineRule="auto"/>
+        <w:rPr>
+          <w:rFonts w:ascii="Consolas" w:hAnsi="Consolas" w:cs="Consolas"/>
+          <w:color w:val="000000"/>
+          <w:sz w:val="19"/>
+          <w:szCs w:val="19"/>
+        </w:rPr>
+      </w:pPr>
+      <w:r>
+        <w:rPr>
+          <w:rFonts w:ascii="Consolas" w:hAnsi="Consolas" w:cs="Consolas"/>
+          <w:color w:val="006400"/>
+          <w:sz w:val="19"/>
+          <w:szCs w:val="19"/>
+        </w:rPr>
+        <w:t>/// C = [-1, 2]</w:t>
+      </w:r>
+    </w:p>
+    <w:p>
+      <w:pPr>
+        <w:autoSpaceDE w:val="0"/>
+        <w:autoSpaceDN w:val="0"/>
+        <w:adjustRightInd w:val="0"/>
+        <w:spacing w:after="0" w:line="240" w:lineRule="auto"/>
+        <w:rPr>
+          <w:rFonts w:ascii="Consolas" w:hAnsi="Consolas" w:cs="Consolas"/>
+          <w:color w:val="000000"/>
+          <w:sz w:val="19"/>
+          <w:szCs w:val="19"/>
+        </w:rPr>
+      </w:pPr>
+      <w:r>
+        <w:rPr>
+          <w:rFonts w:ascii="Consolas" w:hAnsi="Consolas" w:cs="Consolas"/>
+          <w:color w:val="006400"/>
+          <w:sz w:val="19"/>
+          <w:szCs w:val="19"/>
+        </w:rPr>
+        <w:t xml:space="preserve">/// D = </w:t>
+      </w:r>
+      <w:proofErr w:type="gramStart"/>
+      <w:r>
+        <w:rPr>
+          <w:rFonts w:ascii="Consolas" w:hAnsi="Consolas" w:cs="Consolas"/>
+          <w:color w:val="006400"/>
+          <w:sz w:val="19"/>
+          <w:szCs w:val="19"/>
+        </w:rPr>
+        <w:t>[ 0</w:t>
+      </w:r>
+      <w:proofErr w:type="gramEnd"/>
+      <w:r>
+        <w:rPr>
+          <w:rFonts w:ascii="Consolas" w:hAnsi="Consolas" w:cs="Consolas"/>
+          <w:color w:val="006400"/>
+          <w:sz w:val="19"/>
+          <w:szCs w:val="19"/>
+        </w:rPr>
+        <w:t>, 2]</w:t>
+      </w:r>
+    </w:p>
+    <w:p>
+      <w:pPr>
+        <w:autoSpaceDE w:val="0"/>
+        <w:autoSpaceDN w:val="0"/>
+        <w:adjustRightInd w:val="0"/>
+        <w:spacing w:after="0" w:line="240" w:lineRule="auto"/>
+        <w:rPr>
+          <w:rFonts w:ascii="Consolas" w:hAnsi="Consolas" w:cs="Consolas"/>
+          <w:color w:val="000000"/>
+          <w:sz w:val="19"/>
+          <w:szCs w:val="19"/>
+        </w:rPr>
+      </w:pPr>
+      <w:r>
+        <w:rPr>
+          <w:rFonts w:ascii="Consolas" w:hAnsi="Consolas" w:cs="Consolas"/>
+          <w:color w:val="006400"/>
+          <w:sz w:val="19"/>
+          <w:szCs w:val="19"/>
+        </w:rPr>
+        <w:t>///</w:t>
+      </w:r>
+    </w:p>
+    <w:p>
+      <w:pPr>
+        <w:autoSpaceDE w:val="0"/>
+        <w:autoSpaceDN w:val="0"/>
+        <w:adjustRightInd w:val="0"/>
+        <w:spacing w:after="0" w:line="240" w:lineRule="auto"/>
+        <w:rPr>
+          <w:rFonts w:ascii="Consolas" w:hAnsi="Consolas" w:cs="Consolas"/>
+          <w:color w:val="000000"/>
+          <w:sz w:val="19"/>
+          <w:szCs w:val="19"/>
+        </w:rPr>
+      </w:pPr>
+      <w:r>
+        <w:rPr>
+          <w:rFonts w:ascii="Consolas" w:hAnsi="Consolas" w:cs="Consolas"/>
+          <w:color w:val="006400"/>
+          <w:sz w:val="19"/>
+          <w:szCs w:val="19"/>
+        </w:rPr>
+        <w:t>/// Output:</w:t>
+      </w:r>
+    </w:p>
+    <w:p>
+      <w:pPr>
+        <w:autoSpaceDE w:val="0"/>
+        <w:autoSpaceDN w:val="0"/>
+        <w:adjustRightInd w:val="0"/>
+        <w:spacing w:after="0" w:line="240" w:lineRule="auto"/>
+        <w:rPr>
+          <w:rFonts w:ascii="Consolas" w:hAnsi="Consolas" w:cs="Consolas"/>
+          <w:color w:val="000000"/>
+          <w:sz w:val="19"/>
+          <w:szCs w:val="19"/>
+        </w:rPr>
+      </w:pPr>
+      <w:r>
+        <w:rPr>
+          <w:rFonts w:ascii="Consolas" w:hAnsi="Consolas" w:cs="Consolas"/>
+          <w:color w:val="006400"/>
+          <w:sz w:val="19"/>
+          <w:szCs w:val="19"/>
+        </w:rPr>
+        <w:t>/// 2</w:t>
+      </w:r>
+    </w:p>
+    <w:p>
+      <w:pPr>
+        <w:autoSpaceDE w:val="0"/>
+        <w:autoSpaceDN w:val="0"/>
+        <w:adjustRightInd w:val="0"/>
+        <w:spacing w:after="0" w:line="240" w:lineRule="auto"/>
+        <w:rPr>
+          <w:rFonts w:ascii="Consolas" w:hAnsi="Consolas" w:cs="Consolas"/>
+          <w:color w:val="000000"/>
+          <w:sz w:val="19"/>
+          <w:szCs w:val="19"/>
+        </w:rPr>
+      </w:pPr>
+      <w:r>
+        <w:rPr>
+          <w:rFonts w:ascii="Consolas" w:hAnsi="Consolas" w:cs="Consolas"/>
+          <w:color w:val="006400"/>
+          <w:sz w:val="19"/>
+          <w:szCs w:val="19"/>
+        </w:rPr>
+        <w:t>///</w:t>
+      </w:r>
+    </w:p>
+    <w:p>
+      <w:pPr>
+        <w:autoSpaceDE w:val="0"/>
+        <w:autoSpaceDN w:val="0"/>
+        <w:adjustRightInd w:val="0"/>
+        <w:spacing w:after="0" w:line="240" w:lineRule="auto"/>
+        <w:rPr>
+          <w:rFonts w:ascii="Consolas" w:hAnsi="Consolas" w:cs="Consolas"/>
+          <w:color w:val="000000"/>
+          <w:sz w:val="19"/>
+          <w:szCs w:val="19"/>
+        </w:rPr>
+      </w:pPr>
+      <w:r>
+        <w:rPr>
+          <w:rFonts w:ascii="Consolas" w:hAnsi="Consolas" w:cs="Consolas"/>
+          <w:color w:val="006400"/>
+          <w:sz w:val="19"/>
+          <w:szCs w:val="19"/>
+        </w:rPr>
+        <w:t>/// Explanation:</w:t>
+      </w:r>
+    </w:p>
+    <w:p>
+      <w:pPr>
+        <w:autoSpaceDE w:val="0"/>
+        <w:autoSpaceDN w:val="0"/>
+        <w:adjustRightInd w:val="0"/>
+        <w:spacing w:after="0" w:line="240" w:lineRule="auto"/>
+        <w:rPr>
+          <w:rFonts w:ascii="Consolas" w:hAnsi="Consolas" w:cs="Consolas"/>
+          <w:color w:val="000000"/>
+          <w:sz w:val="19"/>
+          <w:szCs w:val="19"/>
+        </w:rPr>
+      </w:pPr>
+      <w:r>
+        <w:rPr>
+          <w:rFonts w:ascii="Consolas" w:hAnsi="Consolas" w:cs="Consolas"/>
+          <w:color w:val="006400"/>
+          <w:sz w:val="19"/>
+          <w:szCs w:val="19"/>
+        </w:rPr>
+        <w:t>/// The two tuples are:</w:t>
+      </w:r>
+    </w:p>
+    <w:p>
+      <w:pPr>
+        <w:autoSpaceDE w:val="0"/>
+        <w:autoSpaceDN w:val="0"/>
+        <w:adjustRightInd w:val="0"/>
+        <w:spacing w:after="0" w:line="240" w:lineRule="auto"/>
+        <w:rPr>
+          <w:rFonts w:ascii="Consolas" w:hAnsi="Consolas" w:cs="Consolas"/>
+          <w:color w:val="000000"/>
+          <w:sz w:val="19"/>
+          <w:szCs w:val="19"/>
+        </w:rPr>
+      </w:pPr>
+      <w:r>
+        <w:rPr>
+          <w:rFonts w:ascii="Consolas" w:hAnsi="Consolas" w:cs="Consolas"/>
+          <w:color w:val="006400"/>
+          <w:sz w:val="19"/>
+          <w:szCs w:val="19"/>
+        </w:rPr>
+        <w:t xml:space="preserve">/// 1. (0, 0, 0, 1) -&gt; </w:t>
+      </w:r>
+      <w:proofErr w:type="gramStart"/>
+      <w:r>
+        <w:rPr>
+          <w:rFonts w:ascii="Consolas" w:hAnsi="Consolas" w:cs="Consolas"/>
+          <w:color w:val="006400"/>
+          <w:sz w:val="19"/>
+          <w:szCs w:val="19"/>
+        </w:rPr>
+        <w:t>A[</w:t>
+      </w:r>
+      <w:proofErr w:type="gramEnd"/>
+      <w:r>
+        <w:rPr>
+          <w:rFonts w:ascii="Consolas" w:hAnsi="Consolas" w:cs="Consolas"/>
+          <w:color w:val="006400"/>
+          <w:sz w:val="19"/>
+          <w:szCs w:val="19"/>
+        </w:rPr>
+        <w:t xml:space="preserve">0] + </w:t>
+      </w:r>
+      <w:proofErr w:type="gramStart"/>
+      <w:r>
+        <w:rPr>
+          <w:rFonts w:ascii="Consolas" w:hAnsi="Consolas" w:cs="Consolas"/>
+          <w:color w:val="006400"/>
+          <w:sz w:val="19"/>
+          <w:szCs w:val="19"/>
+        </w:rPr>
+        <w:t>B[</w:t>
+      </w:r>
+      <w:proofErr w:type="gramEnd"/>
+      <w:r>
+        <w:rPr>
+          <w:rFonts w:ascii="Consolas" w:hAnsi="Consolas" w:cs="Consolas"/>
+          <w:color w:val="006400"/>
+          <w:sz w:val="19"/>
+          <w:szCs w:val="19"/>
+        </w:rPr>
+        <w:t xml:space="preserve">0] + </w:t>
+      </w:r>
+      <w:proofErr w:type="gramStart"/>
+      <w:r>
+        <w:rPr>
+          <w:rFonts w:ascii="Consolas" w:hAnsi="Consolas" w:cs="Consolas"/>
+          <w:color w:val="006400"/>
+          <w:sz w:val="19"/>
+          <w:szCs w:val="19"/>
+        </w:rPr>
+        <w:t>C[</w:t>
+      </w:r>
+      <w:proofErr w:type="gramEnd"/>
+      <w:r>
+        <w:rPr>
+          <w:rFonts w:ascii="Consolas" w:hAnsi="Consolas" w:cs="Consolas"/>
+          <w:color w:val="006400"/>
+          <w:sz w:val="19"/>
+          <w:szCs w:val="19"/>
+        </w:rPr>
+        <w:t xml:space="preserve">0] + </w:t>
+      </w:r>
+      <w:proofErr w:type="gramStart"/>
+      <w:r>
+        <w:rPr>
+          <w:rFonts w:ascii="Consolas" w:hAnsi="Consolas" w:cs="Consolas"/>
+          <w:color w:val="006400"/>
+          <w:sz w:val="19"/>
+          <w:szCs w:val="19"/>
+        </w:rPr>
+        <w:t>D[</w:t>
+      </w:r>
+      <w:proofErr w:type="gramEnd"/>
+      <w:r>
+        <w:rPr>
+          <w:rFonts w:ascii="Consolas" w:hAnsi="Consolas" w:cs="Consolas"/>
+          <w:color w:val="006400"/>
+          <w:sz w:val="19"/>
+          <w:szCs w:val="19"/>
+        </w:rPr>
+        <w:t>1] = 1 + (-2) + (-1) + 2 = 0</w:t>
+      </w:r>
+    </w:p>
+    <w:p>
+      <w:pPr>
+        <w:autoSpaceDE w:val="0"/>
+        <w:autoSpaceDN w:val="0"/>
+        <w:adjustRightInd w:val="0"/>
+        <w:spacing w:after="0" w:line="240" w:lineRule="auto"/>
+        <w:rPr>
+          <w:rFonts w:ascii="Consolas" w:hAnsi="Consolas" w:cs="Consolas"/>
+          <w:color w:val="000000"/>
+          <w:sz w:val="19"/>
+          <w:szCs w:val="19"/>
+        </w:rPr>
+      </w:pPr>
+      <w:r>
+        <w:rPr>
+          <w:rFonts w:ascii="Consolas" w:hAnsi="Consolas" w:cs="Consolas"/>
+          <w:color w:val="006400"/>
+          <w:sz w:val="19"/>
+          <w:szCs w:val="19"/>
+        </w:rPr>
+        <w:t xml:space="preserve">/// 2. (1, 1, 0, 0) -&gt; </w:t>
+      </w:r>
+      <w:proofErr w:type="gramStart"/>
+      <w:r>
+        <w:rPr>
+          <w:rFonts w:ascii="Consolas" w:hAnsi="Consolas" w:cs="Consolas"/>
+          <w:color w:val="006400"/>
+          <w:sz w:val="19"/>
+          <w:szCs w:val="19"/>
+        </w:rPr>
+        <w:t>A[</w:t>
+      </w:r>
+      <w:proofErr w:type="gramEnd"/>
+      <w:r>
+        <w:rPr>
+          <w:rFonts w:ascii="Consolas" w:hAnsi="Consolas" w:cs="Consolas"/>
+          <w:color w:val="006400"/>
+          <w:sz w:val="19"/>
+          <w:szCs w:val="19"/>
+        </w:rPr>
+        <w:t xml:space="preserve">1] + </w:t>
+      </w:r>
+      <w:proofErr w:type="gramStart"/>
+      <w:r>
+        <w:rPr>
+          <w:rFonts w:ascii="Consolas" w:hAnsi="Consolas" w:cs="Consolas"/>
+          <w:color w:val="006400"/>
+          <w:sz w:val="19"/>
+          <w:szCs w:val="19"/>
+        </w:rPr>
+        <w:t>B[</w:t>
+      </w:r>
+      <w:proofErr w:type="gramEnd"/>
+      <w:r>
+        <w:rPr>
+          <w:rFonts w:ascii="Consolas" w:hAnsi="Consolas" w:cs="Consolas"/>
+          <w:color w:val="006400"/>
+          <w:sz w:val="19"/>
+          <w:szCs w:val="19"/>
+        </w:rPr>
+        <w:t xml:space="preserve">1] + </w:t>
+      </w:r>
+      <w:proofErr w:type="gramStart"/>
+      <w:r>
+        <w:rPr>
+          <w:rFonts w:ascii="Consolas" w:hAnsi="Consolas" w:cs="Consolas"/>
+          <w:color w:val="006400"/>
+          <w:sz w:val="19"/>
+          <w:szCs w:val="19"/>
+        </w:rPr>
+        <w:t>C[</w:t>
+      </w:r>
+      <w:proofErr w:type="gramEnd"/>
+      <w:r>
+        <w:rPr>
+          <w:rFonts w:ascii="Consolas" w:hAnsi="Consolas" w:cs="Consolas"/>
+          <w:color w:val="006400"/>
+          <w:sz w:val="19"/>
+          <w:szCs w:val="19"/>
+        </w:rPr>
+        <w:t xml:space="preserve">0] + </w:t>
+      </w:r>
+      <w:proofErr w:type="gramStart"/>
+      <w:r>
+        <w:rPr>
+          <w:rFonts w:ascii="Consolas" w:hAnsi="Consolas" w:cs="Consolas"/>
+          <w:color w:val="006400"/>
+          <w:sz w:val="19"/>
+          <w:szCs w:val="19"/>
+        </w:rPr>
+        <w:t>D[</w:t>
+      </w:r>
+      <w:proofErr w:type="gramEnd"/>
+      <w:r>
+        <w:rPr>
+          <w:rFonts w:ascii="Consolas" w:hAnsi="Consolas" w:cs="Consolas"/>
+          <w:color w:val="006400"/>
+          <w:sz w:val="19"/>
+          <w:szCs w:val="19"/>
+        </w:rPr>
+        <w:t>0] = 2 + (-1) + (-1) + 0 = 0</w:t>
+      </w:r>
+    </w:p>
+    <w:p>
+      <w:pPr>
+        <w:autoSpaceDE w:val="0"/>
+        <w:autoSpaceDN w:val="0"/>
+        <w:adjustRightInd w:val="0"/>
+        <w:spacing w:after="0" w:line="240" w:lineRule="auto"/>
+        <w:rPr>
+          <w:rFonts w:ascii="Consolas" w:hAnsi="Consolas" w:cs="Consolas"/>
+          <w:color w:val="000000"/>
+          <w:sz w:val="19"/>
+          <w:szCs w:val="19"/>
+        </w:rPr>
+      </w:pPr>
+      <w:r>
+        <w:rPr>
+          <w:rFonts w:ascii="Consolas" w:hAnsi="Consolas" w:cs="Consolas"/>
+          <w:color w:val="006400"/>
+          <w:sz w:val="19"/>
+          <w:szCs w:val="19"/>
+        </w:rPr>
+        <w:t xml:space="preserve">/// </w:t>
+      </w:r>
+      <w:r>
+        <w:rPr>
+          <w:rFonts w:ascii="Consolas" w:hAnsi="Consolas" w:cs="Consolas"/>
+          <w:color w:val="A9A9A9"/>
+          <w:sz w:val="19"/>
+          <w:szCs w:val="19"/>
+        </w:rPr>
+        <w:t>&lt;/summary&gt;</w:t>
+      </w:r>
+    </w:p>
+    <w:p>
+      <w:pPr>
+        <w:autoSpaceDE w:val="0"/>
+        <w:autoSpaceDN w:val="0"/>
+        <w:adjustRightInd w:val="0"/>
+        <w:spacing w:after="0" w:line="240" w:lineRule="auto"/>
+        <w:rPr>
+          <w:rFonts w:ascii="Consolas" w:hAnsi="Consolas" w:cs="Consolas"/>
+          <w:color w:val="000000"/>
+          <w:sz w:val="19"/>
+          <w:szCs w:val="19"/>
+        </w:rPr>
+      </w:pPr>
+      <w:r>
+        <w:rPr>
+          <w:rFonts w:ascii="Consolas" w:hAnsi="Consolas" w:cs="Consolas"/>
+          <w:color w:val="0000FF"/>
+          <w:sz w:val="19"/>
+          <w:szCs w:val="19"/>
+        </w:rPr>
+        <w:t>int</w:t>
+      </w:r>
+      <w:r>
+        <w:rPr>
+          <w:rFonts w:ascii="Consolas" w:hAnsi="Consolas" w:cs="Consolas"/>
+          <w:color w:val="000000"/>
+          <w:sz w:val="19"/>
+          <w:szCs w:val="19"/>
+        </w:rPr>
+        <w:t xml:space="preserve"> </w:t>
+      </w:r>
+      <w:proofErr w:type="spellStart"/>
+      <w:proofErr w:type="gramStart"/>
+      <w:r>
+        <w:rPr>
+          <w:rFonts w:ascii="Consolas" w:hAnsi="Consolas" w:cs="Consolas"/>
+          <w:color w:val="2B91AF"/>
+          <w:sz w:val="19"/>
+          <w:szCs w:val="19"/>
+        </w:rPr>
+        <w:t>LeetCodeHashtable</w:t>
+      </w:r>
+      <w:proofErr w:type="spellEnd"/>
+      <w:r>
+        <w:rPr>
+          <w:rFonts w:ascii="Consolas" w:hAnsi="Consolas" w:cs="Consolas"/>
+          <w:color w:val="000000"/>
+          <w:sz w:val="19"/>
+          <w:szCs w:val="19"/>
+        </w:rPr>
+        <w:t>::</w:t>
+      </w:r>
+      <w:proofErr w:type="spellStart"/>
+      <w:proofErr w:type="gramEnd"/>
+      <w:r>
+        <w:rPr>
+          <w:rFonts w:ascii="Consolas" w:hAnsi="Consolas" w:cs="Consolas"/>
+          <w:color w:val="000000"/>
+          <w:sz w:val="19"/>
+          <w:szCs w:val="19"/>
+        </w:rPr>
+        <w:t>fourSumCount</w:t>
+      </w:r>
+      <w:proofErr w:type="spellEnd"/>
+      <w:r>
+        <w:rPr>
+          <w:rFonts w:ascii="Consolas" w:hAnsi="Consolas" w:cs="Consolas"/>
+          <w:color w:val="000000"/>
+          <w:sz w:val="19"/>
+          <w:szCs w:val="19"/>
+        </w:rPr>
+        <w:t>(</w:t>
+      </w:r>
+      <w:r>
+        <w:rPr>
+          <w:rFonts w:ascii="Consolas" w:hAnsi="Consolas" w:cs="Consolas"/>
+          <w:color w:val="2B91AF"/>
+          <w:sz w:val="19"/>
+          <w:szCs w:val="19"/>
+        </w:rPr>
+        <w:t>vector</w:t>
+      </w:r>
+      <w:r>
+        <w:rPr>
+          <w:rFonts w:ascii="Consolas" w:hAnsi="Consolas" w:cs="Consolas"/>
+          <w:color w:val="000000"/>
+          <w:sz w:val="19"/>
+          <w:szCs w:val="19"/>
+        </w:rPr>
+        <w:t>&lt;</w:t>
+      </w:r>
+      <w:r>
+        <w:rPr>
+          <w:rFonts w:ascii="Consolas" w:hAnsi="Consolas" w:cs="Consolas"/>
+          <w:color w:val="0000FF"/>
+          <w:sz w:val="19"/>
+          <w:szCs w:val="19"/>
+        </w:rPr>
+        <w:t>int</w:t>
+      </w:r>
+      <w:r>
+        <w:rPr>
+          <w:rFonts w:ascii="Consolas" w:hAnsi="Consolas" w:cs="Consolas"/>
+          <w:color w:val="000000"/>
+          <w:sz w:val="19"/>
+          <w:szCs w:val="19"/>
+        </w:rPr>
+        <w:t xml:space="preserve">&gt;&amp; </w:t>
+      </w:r>
+      <w:r>
+        <w:rPr>
+          <w:rFonts w:ascii="Consolas" w:hAnsi="Consolas" w:cs="Consolas"/>
+          <w:color w:val="808080"/>
+          <w:sz w:val="19"/>
+          <w:szCs w:val="19"/>
+        </w:rPr>
+        <w:t>A</w:t>
+      </w:r>
+      <w:r>
+        <w:rPr>
+          <w:rFonts w:ascii="Consolas" w:hAnsi="Consolas" w:cs="Consolas"/>
+          <w:color w:val="000000"/>
+          <w:sz w:val="19"/>
+          <w:szCs w:val="19"/>
+        </w:rPr>
+        <w:t xml:space="preserve">, </w:t>
+      </w:r>
+      <w:r>
+        <w:rPr>
+          <w:rFonts w:ascii="Consolas" w:hAnsi="Consolas" w:cs="Consolas"/>
+          <w:color w:val="2B91AF"/>
+          <w:sz w:val="19"/>
+          <w:szCs w:val="19"/>
+        </w:rPr>
+        <w:t>vector</w:t>
+      </w:r>
+      <w:r>
+        <w:rPr>
+          <w:rFonts w:ascii="Consolas" w:hAnsi="Consolas" w:cs="Consolas"/>
+          <w:color w:val="000000"/>
+          <w:sz w:val="19"/>
+          <w:szCs w:val="19"/>
+        </w:rPr>
+        <w:t>&lt;</w:t>
+      </w:r>
+      <w:r>
+        <w:rPr>
+          <w:rFonts w:ascii="Consolas" w:hAnsi="Consolas" w:cs="Consolas"/>
+          <w:color w:val="0000FF"/>
+          <w:sz w:val="19"/>
+          <w:szCs w:val="19"/>
+        </w:rPr>
+        <w:t>int</w:t>
+      </w:r>
+      <w:r>
+        <w:rPr>
+          <w:rFonts w:ascii="Consolas" w:hAnsi="Consolas" w:cs="Consolas"/>
+          <w:color w:val="000000"/>
+          <w:sz w:val="19"/>
+          <w:szCs w:val="19"/>
+        </w:rPr>
+        <w:t xml:space="preserve">&gt;&amp; </w:t>
+      </w:r>
+      <w:r>
+        <w:rPr>
+          <w:rFonts w:ascii="Consolas" w:hAnsi="Consolas" w:cs="Consolas"/>
+          <w:color w:val="808080"/>
+          <w:sz w:val="19"/>
+          <w:szCs w:val="19"/>
+        </w:rPr>
+        <w:t>B</w:t>
+      </w:r>
+      <w:r>
+        <w:rPr>
+          <w:rFonts w:ascii="Consolas" w:hAnsi="Consolas" w:cs="Consolas"/>
+          <w:color w:val="000000"/>
+          <w:sz w:val="19"/>
+          <w:szCs w:val="19"/>
+        </w:rPr>
+        <w:t>,</w:t>
+      </w:r>
+    </w:p>
+    <w:p>
+      <w:pPr>
+        <w:autoSpaceDE w:val="0"/>
+        <w:autoSpaceDN w:val="0"/>
+        <w:adjustRightInd w:val="0"/>
+        <w:spacing w:after="0" w:line="240" w:lineRule="auto"/>
+        <w:rPr>
+          <w:rFonts w:ascii="Consolas" w:hAnsi="Consolas" w:cs="Consolas"/>
+          <w:color w:val="000000"/>
+          <w:sz w:val="19"/>
+          <w:szCs w:val="19"/>
+        </w:rPr>
+      </w:pPr>
+      <w:r>
+        <w:rPr>
+          <w:rFonts w:ascii="Consolas" w:hAnsi="Consolas" w:cs="Consolas"/>
+          <w:color w:val="000000"/>
+          <w:sz w:val="19"/>
+          <w:szCs w:val="19"/>
+        </w:rPr>
+        <w:t xml:space="preserve">    </w:t>
+      </w:r>
+      <w:r>
+        <w:rPr>
+          <w:rFonts w:ascii="Consolas" w:hAnsi="Consolas" w:cs="Consolas"/>
+          <w:color w:val="2B91AF"/>
+          <w:sz w:val="19"/>
+          <w:szCs w:val="19"/>
+        </w:rPr>
+        <w:t>vector</w:t>
+      </w:r>
+      <w:r>
+        <w:rPr>
+          <w:rFonts w:ascii="Consolas" w:hAnsi="Consolas" w:cs="Consolas"/>
+          <w:color w:val="000000"/>
+          <w:sz w:val="19"/>
+          <w:szCs w:val="19"/>
+        </w:rPr>
+        <w:t>&lt;</w:t>
+      </w:r>
+      <w:r>
+        <w:rPr>
+          <w:rFonts w:ascii="Consolas" w:hAnsi="Consolas" w:cs="Consolas"/>
+          <w:color w:val="0000FF"/>
+          <w:sz w:val="19"/>
+          <w:szCs w:val="19"/>
+        </w:rPr>
+        <w:t>int</w:t>
+      </w:r>
+      <w:r>
+        <w:rPr>
+          <w:rFonts w:ascii="Consolas" w:hAnsi="Consolas" w:cs="Consolas"/>
+          <w:color w:val="000000"/>
+          <w:sz w:val="19"/>
+          <w:szCs w:val="19"/>
+        </w:rPr>
+        <w:t xml:space="preserve">&gt;&amp; </w:t>
+      </w:r>
+      <w:r>
+        <w:rPr>
+          <w:rFonts w:ascii="Consolas" w:hAnsi="Consolas" w:cs="Consolas"/>
+          <w:color w:val="808080"/>
+          <w:sz w:val="19"/>
+          <w:szCs w:val="19"/>
+        </w:rPr>
+        <w:t>C</w:t>
+      </w:r>
+      <w:r>
+        <w:rPr>
+          <w:rFonts w:ascii="Consolas" w:hAnsi="Consolas" w:cs="Consolas"/>
+          <w:color w:val="000000"/>
+          <w:sz w:val="19"/>
+          <w:szCs w:val="19"/>
+        </w:rPr>
+        <w:t xml:space="preserve">, </w:t>
+      </w:r>
+      <w:r>
+        <w:rPr>
+          <w:rFonts w:ascii="Consolas" w:hAnsi="Consolas" w:cs="Consolas"/>
+          <w:color w:val="2B91AF"/>
+          <w:sz w:val="19"/>
+          <w:szCs w:val="19"/>
+        </w:rPr>
+        <w:t>vector</w:t>
+      </w:r>
+      <w:r>
+        <w:rPr>
+          <w:rFonts w:ascii="Consolas" w:hAnsi="Consolas" w:cs="Consolas"/>
+          <w:color w:val="000000"/>
+          <w:sz w:val="19"/>
+          <w:szCs w:val="19"/>
+        </w:rPr>
+        <w:t>&lt;</w:t>
+      </w:r>
+      <w:r>
+        <w:rPr>
+          <w:rFonts w:ascii="Consolas" w:hAnsi="Consolas" w:cs="Consolas"/>
+          <w:color w:val="0000FF"/>
+          <w:sz w:val="19"/>
+          <w:szCs w:val="19"/>
+        </w:rPr>
+        <w:t>int</w:t>
+      </w:r>
+      <w:r>
+        <w:rPr>
+          <w:rFonts w:ascii="Consolas" w:hAnsi="Consolas" w:cs="Consolas"/>
+          <w:color w:val="000000"/>
+          <w:sz w:val="19"/>
+          <w:szCs w:val="19"/>
+        </w:rPr>
+        <w:t xml:space="preserve">&gt;&amp; </w:t>
+      </w:r>
+      <w:r>
+        <w:rPr>
+          <w:rFonts w:ascii="Consolas" w:hAnsi="Consolas" w:cs="Consolas"/>
+          <w:color w:val="808080"/>
+          <w:sz w:val="19"/>
+          <w:szCs w:val="19"/>
+        </w:rPr>
+        <w:t>D</w:t>
+      </w:r>
+      <w:r>
+        <w:rPr>
+          <w:rFonts w:ascii="Consolas" w:hAnsi="Consolas" w:cs="Consolas"/>
+          <w:color w:val="000000"/>
+          <w:sz w:val="19"/>
+          <w:szCs w:val="19"/>
+        </w:rPr>
+        <w:t>)</w:t>
+      </w:r>
+    </w:p>
+    <w:p>
+      <w:pPr>
+        <w:autoSpaceDE w:val="0"/>
+        <w:autoSpaceDN w:val="0"/>
+        <w:adjustRightInd w:val="0"/>
+        <w:spacing w:after="0" w:line="240" w:lineRule="auto"/>
+        <w:rPr>
+          <w:rFonts w:ascii="Consolas" w:hAnsi="Consolas" w:cs="Consolas"/>
+          <w:color w:val="000000"/>
+          <w:sz w:val="19"/>
+          <w:szCs w:val="19"/>
+        </w:rPr>
+      </w:pPr>
+      <w:r>
+        <w:rPr>
+          <w:rFonts w:ascii="Consolas" w:hAnsi="Consolas" w:cs="Consolas"/>
+          <w:color w:val="000000"/>
+          <w:sz w:val="19"/>
+          <w:szCs w:val="19"/>
+        </w:rPr>
+        <w:t>{</w:t>
+      </w:r>
+    </w:p>
+    <w:p>
+      <w:pPr>
+        <w:autoSpaceDE w:val="0"/>
+        <w:autoSpaceDN w:val="0"/>
+        <w:adjustRightInd w:val="0"/>
+        <w:spacing w:after="0" w:line="240" w:lineRule="auto"/>
+        <w:rPr>
+          <w:rFonts w:ascii="Consolas" w:hAnsi="Consolas" w:cs="Consolas"/>
+          <w:color w:val="000000"/>
+          <w:sz w:val="19"/>
+          <w:szCs w:val="19"/>
+        </w:rPr>
+      </w:pPr>
+      <w:r>
+        <w:rPr>
+          <w:rFonts w:ascii="Consolas" w:hAnsi="Consolas" w:cs="Consolas"/>
+          <w:color w:val="000000"/>
+          <w:sz w:val="19"/>
+          <w:szCs w:val="19"/>
+        </w:rPr>
+        <w:t xml:space="preserve">    </w:t>
+      </w:r>
+      <w:r>
+        <w:rPr>
+          <w:rFonts w:ascii="Consolas" w:hAnsi="Consolas" w:cs="Consolas"/>
+          <w:color w:val="0000FF"/>
+          <w:sz w:val="19"/>
+          <w:szCs w:val="19"/>
+        </w:rPr>
+        <w:t>int</w:t>
+      </w:r>
+      <w:r>
+        <w:rPr>
+          <w:rFonts w:ascii="Consolas" w:hAnsi="Consolas" w:cs="Consolas"/>
+          <w:color w:val="000000"/>
+          <w:sz w:val="19"/>
+          <w:szCs w:val="19"/>
+        </w:rPr>
+        <w:t xml:space="preserve"> result = </w:t>
+      </w:r>
+      <w:proofErr w:type="gramStart"/>
+      <w:r>
+        <w:rPr>
+          <w:rFonts w:ascii="Consolas" w:hAnsi="Consolas" w:cs="Consolas"/>
+          <w:color w:val="000000"/>
+          <w:sz w:val="19"/>
+          <w:szCs w:val="19"/>
+        </w:rPr>
+        <w:t>0;</w:t>
+      </w:r>
+      <w:proofErr w:type="gramEnd"/>
+    </w:p>
+    <w:p>
+      <w:pPr>
+        <w:autoSpaceDE w:val="0"/>
+        <w:autoSpaceDN w:val="0"/>
+        <w:adjustRightInd w:val="0"/>
+        <w:spacing w:after="0" w:line="240" w:lineRule="auto"/>
+        <w:rPr>
+          <w:rFonts w:ascii="Consolas" w:hAnsi="Consolas" w:cs="Consolas"/>
+          <w:color w:val="000000"/>
+          <w:sz w:val="19"/>
+          <w:szCs w:val="19"/>
+        </w:rPr>
+      </w:pPr>
+      <w:r>
+        <w:rPr>
+          <w:rFonts w:ascii="Consolas" w:hAnsi="Consolas" w:cs="Consolas"/>
+          <w:color w:val="000000"/>
+          <w:sz w:val="19"/>
+          <w:szCs w:val="19"/>
+        </w:rPr>
+        <w:t xml:space="preserve">    </w:t>
+      </w:r>
+      <w:proofErr w:type="spellStart"/>
+      <w:r>
+        <w:rPr>
+          <w:rFonts w:ascii="Consolas" w:hAnsi="Consolas" w:cs="Consolas"/>
+          <w:color w:val="2B91AF"/>
+          <w:sz w:val="19"/>
+          <w:szCs w:val="19"/>
+        </w:rPr>
+        <w:t>unordered_map</w:t>
+      </w:r>
+      <w:proofErr w:type="spellEnd"/>
+      <w:r>
+        <w:rPr>
+          <w:rFonts w:ascii="Consolas" w:hAnsi="Consolas" w:cs="Consolas"/>
+          <w:color w:val="000000"/>
+          <w:sz w:val="19"/>
+          <w:szCs w:val="19"/>
+        </w:rPr>
+        <w:t>&lt;</w:t>
+      </w:r>
+      <w:r>
+        <w:rPr>
+          <w:rFonts w:ascii="Consolas" w:hAnsi="Consolas" w:cs="Consolas"/>
+          <w:color w:val="0000FF"/>
+          <w:sz w:val="19"/>
+          <w:szCs w:val="19"/>
+        </w:rPr>
+        <w:t>int</w:t>
+      </w:r>
+      <w:r>
+        <w:rPr>
+          <w:rFonts w:ascii="Consolas" w:hAnsi="Consolas" w:cs="Consolas"/>
+          <w:color w:val="000000"/>
+          <w:sz w:val="19"/>
+          <w:szCs w:val="19"/>
+        </w:rPr>
+        <w:t xml:space="preserve">, </w:t>
+      </w:r>
+      <w:r>
+        <w:rPr>
+          <w:rFonts w:ascii="Consolas" w:hAnsi="Consolas" w:cs="Consolas"/>
+          <w:color w:val="0000FF"/>
+          <w:sz w:val="19"/>
+          <w:szCs w:val="19"/>
+        </w:rPr>
+        <w:t>int</w:t>
+      </w:r>
+      <w:r>
+        <w:rPr>
+          <w:rFonts w:ascii="Consolas" w:hAnsi="Consolas" w:cs="Consolas"/>
+          <w:color w:val="000000"/>
+          <w:sz w:val="19"/>
+          <w:szCs w:val="19"/>
+        </w:rPr>
+        <w:t xml:space="preserve">&gt; </w:t>
+      </w:r>
+      <w:proofErr w:type="gramStart"/>
+      <w:r>
+        <w:rPr>
+          <w:rFonts w:ascii="Consolas" w:hAnsi="Consolas" w:cs="Consolas"/>
+          <w:color w:val="000000"/>
+          <w:sz w:val="19"/>
+          <w:szCs w:val="19"/>
+        </w:rPr>
+        <w:t>sum;</w:t>
+      </w:r>
+      <w:proofErr w:type="gramEnd"/>
+    </w:p>
+    <w:p>
+      <w:pPr>
+        <w:autoSpaceDE w:val="0"/>
+        <w:autoSpaceDN w:val="0"/>
+        <w:adjustRightInd w:val="0"/>
+        <w:spacing w:after="0" w:line="240" w:lineRule="auto"/>
+        <w:rPr>
+          <w:rFonts w:ascii="Consolas" w:hAnsi="Consolas" w:cs="Consolas"/>
+          <w:color w:val="000000"/>
+          <w:sz w:val="19"/>
+          <w:szCs w:val="19"/>
+        </w:rPr>
+      </w:pPr>
+    </w:p>
+    <w:p>
+      <w:pPr>
+        <w:autoSpaceDE w:val="0"/>
+        <w:autoSpaceDN w:val="0"/>
+        <w:adjustRightInd w:val="0"/>
+        <w:spacing w:after="0" w:line="240" w:lineRule="auto"/>
+        <w:rPr>
+          <w:rFonts w:ascii="Consolas" w:hAnsi="Consolas" w:cs="Consolas"/>
+          <w:color w:val="000000"/>
+          <w:sz w:val="19"/>
+          <w:szCs w:val="19"/>
+        </w:rPr>
+      </w:pPr>
+      <w:r>
+        <w:rPr>
+          <w:rFonts w:ascii="Consolas" w:hAnsi="Consolas" w:cs="Consolas"/>
+          <w:color w:val="000000"/>
+          <w:sz w:val="19"/>
+          <w:szCs w:val="19"/>
+        </w:rPr>
+        <w:t xml:space="preserve">    </w:t>
+      </w:r>
+      <w:r>
+        <w:rPr>
+          <w:rFonts w:ascii="Consolas" w:hAnsi="Consolas" w:cs="Consolas"/>
+          <w:color w:val="0000FF"/>
+          <w:sz w:val="19"/>
+          <w:szCs w:val="19"/>
+        </w:rPr>
+        <w:t>for</w:t>
+      </w:r>
+      <w:r>
+        <w:rPr>
+          <w:rFonts w:ascii="Consolas" w:hAnsi="Consolas" w:cs="Consolas"/>
+          <w:color w:val="000000"/>
+          <w:sz w:val="19"/>
+          <w:szCs w:val="19"/>
+        </w:rPr>
+        <w:t xml:space="preserve"> (</w:t>
+      </w:r>
+      <w:proofErr w:type="spellStart"/>
+      <w:r>
+        <w:rPr>
+          <w:rFonts w:ascii="Consolas" w:hAnsi="Consolas" w:cs="Consolas"/>
+          <w:color w:val="2B91AF"/>
+          <w:sz w:val="19"/>
+          <w:szCs w:val="19"/>
+        </w:rPr>
+        <w:t>size_t</w:t>
+      </w:r>
+      <w:proofErr w:type="spellEnd"/>
+      <w:r>
+        <w:rPr>
+          <w:rFonts w:ascii="Consolas" w:hAnsi="Consolas" w:cs="Consolas"/>
+          <w:color w:val="000000"/>
+          <w:sz w:val="19"/>
+          <w:szCs w:val="19"/>
+        </w:rPr>
+        <w:t xml:space="preserve"> i = 0; i &lt; </w:t>
+      </w:r>
+      <w:proofErr w:type="spellStart"/>
+      <w:proofErr w:type="gramStart"/>
+      <w:r>
+        <w:rPr>
+          <w:rFonts w:ascii="Consolas" w:hAnsi="Consolas" w:cs="Consolas"/>
+          <w:color w:val="808080"/>
+          <w:sz w:val="19"/>
+          <w:szCs w:val="19"/>
+        </w:rPr>
+        <w:t>A</w:t>
+      </w:r>
+      <w:r>
+        <w:rPr>
+          <w:rFonts w:ascii="Consolas" w:hAnsi="Consolas" w:cs="Consolas"/>
+          <w:color w:val="000000"/>
+          <w:sz w:val="19"/>
+          <w:szCs w:val="19"/>
+        </w:rPr>
+        <w:t>.size</w:t>
+      </w:r>
+      <w:proofErr w:type="spellEnd"/>
+      <w:proofErr w:type="gramEnd"/>
+      <w:r>
+        <w:rPr>
+          <w:rFonts w:ascii="Consolas" w:hAnsi="Consolas" w:cs="Consolas"/>
+          <w:color w:val="000000"/>
+          <w:sz w:val="19"/>
+          <w:szCs w:val="19"/>
+        </w:rPr>
+        <w:t>(); i++)</w:t>
+      </w:r>
+    </w:p>
+    <w:p>
+      <w:pPr>
+        <w:autoSpaceDE w:val="0"/>
+        <w:autoSpaceDN w:val="0"/>
+        <w:adjustRightInd w:val="0"/>
+        <w:spacing w:after="0" w:line="240" w:lineRule="auto"/>
+        <w:rPr>
+          <w:rFonts w:ascii="Consolas" w:hAnsi="Consolas" w:cs="Consolas"/>
+          <w:color w:val="000000"/>
+          <w:sz w:val="19"/>
+          <w:szCs w:val="19"/>
+        </w:rPr>
+      </w:pPr>
+      <w:r>
+        <w:rPr>
+          <w:rFonts w:ascii="Consolas" w:hAnsi="Consolas" w:cs="Consolas"/>
+          <w:color w:val="000000"/>
+          <w:sz w:val="19"/>
+          <w:szCs w:val="19"/>
+        </w:rPr>
+        <w:t xml:space="preserve">    {</w:t>
+      </w:r>
+    </w:p>
+    <w:p>
+      <w:pPr>
+        <w:autoSpaceDE w:val="0"/>
+        <w:autoSpaceDN w:val="0"/>
+        <w:adjustRightInd w:val="0"/>
+        <w:spacing w:after="0" w:line="240" w:lineRule="auto"/>
+        <w:rPr>
+          <w:rFonts w:ascii="Consolas" w:hAnsi="Consolas" w:cs="Consolas"/>
+          <w:color w:val="000000"/>
+          <w:sz w:val="19"/>
+          <w:szCs w:val="19"/>
+        </w:rPr>
+      </w:pPr>
+      <w:r>
+        <w:rPr>
+          <w:rFonts w:ascii="Consolas" w:hAnsi="Consolas" w:cs="Consolas"/>
+          <w:color w:val="000000"/>
+          <w:sz w:val="19"/>
+          <w:szCs w:val="19"/>
+        </w:rPr>
+        <w:t xml:space="preserve">        </w:t>
+      </w:r>
+      <w:r>
+        <w:rPr>
+          <w:rFonts w:ascii="Consolas" w:hAnsi="Consolas" w:cs="Consolas"/>
+          <w:color w:val="0000FF"/>
+          <w:sz w:val="19"/>
+          <w:szCs w:val="19"/>
+        </w:rPr>
+        <w:t>for</w:t>
+      </w:r>
+      <w:r>
+        <w:rPr>
+          <w:rFonts w:ascii="Consolas" w:hAnsi="Consolas" w:cs="Consolas"/>
+          <w:color w:val="000000"/>
+          <w:sz w:val="19"/>
+          <w:szCs w:val="19"/>
+        </w:rPr>
+        <w:t xml:space="preserve"> (</w:t>
+      </w:r>
+      <w:proofErr w:type="spellStart"/>
+      <w:r>
+        <w:rPr>
+          <w:rFonts w:ascii="Consolas" w:hAnsi="Consolas" w:cs="Consolas"/>
+          <w:color w:val="2B91AF"/>
+          <w:sz w:val="19"/>
+          <w:szCs w:val="19"/>
+        </w:rPr>
+        <w:t>size_t</w:t>
+      </w:r>
+      <w:proofErr w:type="spellEnd"/>
+      <w:r>
+        <w:rPr>
+          <w:rFonts w:ascii="Consolas" w:hAnsi="Consolas" w:cs="Consolas"/>
+          <w:color w:val="000000"/>
+          <w:sz w:val="19"/>
+          <w:szCs w:val="19"/>
+        </w:rPr>
+        <w:t xml:space="preserve"> j = 0; j &lt; </w:t>
+      </w:r>
+      <w:proofErr w:type="spellStart"/>
+      <w:proofErr w:type="gramStart"/>
+      <w:r>
+        <w:rPr>
+          <w:rFonts w:ascii="Consolas" w:hAnsi="Consolas" w:cs="Consolas"/>
+          <w:color w:val="808080"/>
+          <w:sz w:val="19"/>
+          <w:szCs w:val="19"/>
+        </w:rPr>
+        <w:t>B</w:t>
+      </w:r>
+      <w:r>
+        <w:rPr>
+          <w:rFonts w:ascii="Consolas" w:hAnsi="Consolas" w:cs="Consolas"/>
+          <w:color w:val="000000"/>
+          <w:sz w:val="19"/>
+          <w:szCs w:val="19"/>
+        </w:rPr>
+        <w:t>.size</w:t>
+      </w:r>
+      <w:proofErr w:type="spellEnd"/>
+      <w:proofErr w:type="gramEnd"/>
+      <w:r>
+        <w:rPr>
+          <w:rFonts w:ascii="Consolas" w:hAnsi="Consolas" w:cs="Consolas"/>
+          <w:color w:val="000000"/>
+          <w:sz w:val="19"/>
+          <w:szCs w:val="19"/>
+        </w:rPr>
+        <w:t xml:space="preserve">(); </w:t>
+      </w:r>
+      <w:proofErr w:type="spellStart"/>
+      <w:r>
+        <w:rPr>
+          <w:rFonts w:ascii="Consolas" w:hAnsi="Consolas" w:cs="Consolas"/>
+          <w:color w:val="000000"/>
+          <w:sz w:val="19"/>
+          <w:szCs w:val="19"/>
+        </w:rPr>
+        <w:t>j++</w:t>
+      </w:r>
+      <w:proofErr w:type="spellEnd"/>
+      <w:r>
+        <w:rPr>
+          <w:rFonts w:ascii="Consolas" w:hAnsi="Consolas" w:cs="Consolas"/>
+          <w:color w:val="000000"/>
+          <w:sz w:val="19"/>
+          <w:szCs w:val="19"/>
+        </w:rPr>
+        <w:t>)</w:t>
+      </w:r>
+    </w:p>
+    <w:p>
+      <w:pPr>
+        <w:autoSpaceDE w:val="0"/>
+        <w:autoSpaceDN w:val="0"/>
+        <w:adjustRightInd w:val="0"/>
+        <w:spacing w:after="0" w:line="240" w:lineRule="auto"/>
+        <w:rPr>
+          <w:rFonts w:ascii="Consolas" w:hAnsi="Consolas" w:cs="Consolas"/>
+          <w:color w:val="000000"/>
+          <w:sz w:val="19"/>
+          <w:szCs w:val="19"/>
+        </w:rPr>
+      </w:pPr>
+      <w:r>
+        <w:rPr>
+          <w:rFonts w:ascii="Consolas" w:hAnsi="Consolas" w:cs="Consolas"/>
+          <w:color w:val="000000"/>
+          <w:sz w:val="19"/>
+          <w:szCs w:val="19"/>
+        </w:rPr>
+        <w:t xml:space="preserve">        {</w:t>
+      </w:r>
+    </w:p>
+    <w:p>
+      <w:pPr>
+        <w:autoSpaceDE w:val="0"/>
+        <w:autoSpaceDN w:val="0"/>
+        <w:adjustRightInd w:val="0"/>
+        <w:spacing w:after="0" w:line="240" w:lineRule="auto"/>
+        <w:rPr>
+          <w:rFonts w:ascii="Consolas" w:hAnsi="Consolas" w:cs="Consolas"/>
+          <w:color w:val="000000"/>
+          <w:sz w:val="19"/>
+          <w:szCs w:val="19"/>
+        </w:rPr>
+      </w:pPr>
+      <w:r>
+        <w:rPr>
+          <w:rFonts w:ascii="Consolas" w:hAnsi="Consolas" w:cs="Consolas"/>
+          <w:color w:val="000000"/>
+          <w:sz w:val="19"/>
+          <w:szCs w:val="19"/>
+        </w:rPr>
+        <w:t xml:space="preserve">            sum</w:t>
+      </w:r>
+      <w:r>
+        <w:rPr>
+          <w:rFonts w:ascii="Consolas" w:hAnsi="Consolas" w:cs="Consolas"/>
+          <w:color w:val="008080"/>
+          <w:sz w:val="19"/>
+          <w:szCs w:val="19"/>
+        </w:rPr>
+        <w:t>[</w:t>
+      </w:r>
+      <w:r>
+        <w:rPr>
+          <w:rFonts w:ascii="Consolas" w:hAnsi="Consolas" w:cs="Consolas"/>
+          <w:color w:val="808080"/>
+          <w:sz w:val="19"/>
+          <w:szCs w:val="19"/>
+        </w:rPr>
+        <w:t>A</w:t>
+      </w:r>
+      <w:r>
+        <w:rPr>
+          <w:rFonts w:ascii="Consolas" w:hAnsi="Consolas" w:cs="Consolas"/>
+          <w:color w:val="008080"/>
+          <w:sz w:val="19"/>
+          <w:szCs w:val="19"/>
+        </w:rPr>
+        <w:t>[</w:t>
+      </w:r>
+      <w:r>
+        <w:rPr>
+          <w:rFonts w:ascii="Consolas" w:hAnsi="Consolas" w:cs="Consolas"/>
+          <w:color w:val="000000"/>
+          <w:sz w:val="19"/>
+          <w:szCs w:val="19"/>
+        </w:rPr>
+        <w:t>i</w:t>
+      </w:r>
+      <w:r>
+        <w:rPr>
+          <w:rFonts w:ascii="Consolas" w:hAnsi="Consolas" w:cs="Consolas"/>
+          <w:color w:val="008080"/>
+          <w:sz w:val="19"/>
+          <w:szCs w:val="19"/>
+        </w:rPr>
+        <w:t>]</w:t>
+      </w:r>
+      <w:r>
+        <w:rPr>
+          <w:rFonts w:ascii="Consolas" w:hAnsi="Consolas" w:cs="Consolas"/>
+          <w:color w:val="000000"/>
+          <w:sz w:val="19"/>
+          <w:szCs w:val="19"/>
+        </w:rPr>
+        <w:t xml:space="preserve"> + </w:t>
+      </w:r>
+      <w:r>
+        <w:rPr>
+          <w:rFonts w:ascii="Consolas" w:hAnsi="Consolas" w:cs="Consolas"/>
+          <w:color w:val="808080"/>
+          <w:sz w:val="19"/>
+          <w:szCs w:val="19"/>
+        </w:rPr>
+        <w:t>B</w:t>
+      </w:r>
+      <w:r>
+        <w:rPr>
+          <w:rFonts w:ascii="Consolas" w:hAnsi="Consolas" w:cs="Consolas"/>
+          <w:color w:val="008080"/>
+          <w:sz w:val="19"/>
+          <w:szCs w:val="19"/>
+        </w:rPr>
+        <w:t>[</w:t>
+      </w:r>
+      <w:r>
+        <w:rPr>
+          <w:rFonts w:ascii="Consolas" w:hAnsi="Consolas" w:cs="Consolas"/>
+          <w:color w:val="000000"/>
+          <w:sz w:val="19"/>
+          <w:szCs w:val="19"/>
+        </w:rPr>
+        <w:t>j</w:t>
+      </w:r>
+      <w:proofErr w:type="gramStart"/>
+      <w:r>
+        <w:rPr>
+          <w:rFonts w:ascii="Consolas" w:hAnsi="Consolas" w:cs="Consolas"/>
+          <w:color w:val="008080"/>
+          <w:sz w:val="19"/>
+          <w:szCs w:val="19"/>
+        </w:rPr>
+        <w:t>]]</w:t>
+      </w:r>
+      <w:r>
+        <w:rPr>
+          <w:rFonts w:ascii="Consolas" w:hAnsi="Consolas" w:cs="Consolas"/>
+          <w:color w:val="000000"/>
+          <w:sz w:val="19"/>
+          <w:szCs w:val="19"/>
+        </w:rPr>
+        <w:t>++;</w:t>
+      </w:r>
+      <w:proofErr w:type="gramEnd"/>
+    </w:p>
+    <w:p>
+      <w:pPr>
+        <w:autoSpaceDE w:val="0"/>
+        <w:autoSpaceDN w:val="0"/>
+        <w:adjustRightInd w:val="0"/>
+        <w:spacing w:after="0" w:line="240" w:lineRule="auto"/>
+        <w:rPr>
+          <w:rFonts w:ascii="Consolas" w:hAnsi="Consolas" w:cs="Consolas"/>
+          <w:color w:val="000000"/>
+          <w:sz w:val="19"/>
+          <w:szCs w:val="19"/>
+        </w:rPr>
+      </w:pPr>
+      <w:r>
+        <w:rPr>
+          <w:rFonts w:ascii="Consolas" w:hAnsi="Consolas" w:cs="Consolas"/>
+          <w:color w:val="000000"/>
+          <w:sz w:val="19"/>
+          <w:szCs w:val="19"/>
+        </w:rPr>
+        <w:t xml:space="preserve">        }</w:t>
+      </w:r>
+    </w:p>
+    <w:p>
+      <w:pPr>
+        <w:autoSpaceDE w:val="0"/>
+        <w:autoSpaceDN w:val="0"/>
+        <w:adjustRightInd w:val="0"/>
+        <w:spacing w:after="0" w:line="240" w:lineRule="auto"/>
+        <w:rPr>
+          <w:rFonts w:ascii="Consolas" w:hAnsi="Consolas" w:cs="Consolas"/>
+          <w:color w:val="000000"/>
+          <w:sz w:val="19"/>
+          <w:szCs w:val="19"/>
+        </w:rPr>
+      </w:pPr>
+      <w:r>
+        <w:rPr>
+          <w:rFonts w:ascii="Consolas" w:hAnsi="Consolas" w:cs="Consolas"/>
+          <w:color w:val="000000"/>
+          <w:sz w:val="19"/>
+          <w:szCs w:val="19"/>
+        </w:rPr>
+        <w:t xml:space="preserve">    }</w:t>
+      </w:r>
+    </w:p>
+    <w:p>
+      <w:pPr>
+        <w:autoSpaceDE w:val="0"/>
+        <w:autoSpaceDN w:val="0"/>
+        <w:adjustRightInd w:val="0"/>
+        <w:spacing w:after="0" w:line="240" w:lineRule="auto"/>
+        <w:rPr>
+          <w:rFonts w:ascii="Consolas" w:hAnsi="Consolas" w:cs="Consolas"/>
+          <w:color w:val="000000"/>
+          <w:sz w:val="19"/>
+          <w:szCs w:val="19"/>
+        </w:rPr>
+      </w:pPr>
+      <w:r>
+        <w:rPr>
+          <w:rFonts w:ascii="Consolas" w:hAnsi="Consolas" w:cs="Consolas"/>
+          <w:color w:val="000000"/>
+          <w:sz w:val="19"/>
+          <w:szCs w:val="19"/>
+        </w:rPr>
+        <w:t xml:space="preserve">    </w:t>
+      </w:r>
+      <w:r>
+        <w:rPr>
+          <w:rFonts w:ascii="Consolas" w:hAnsi="Consolas" w:cs="Consolas"/>
+          <w:color w:val="0000FF"/>
+          <w:sz w:val="19"/>
+          <w:szCs w:val="19"/>
+        </w:rPr>
+        <w:t>for</w:t>
+      </w:r>
+      <w:r>
+        <w:rPr>
+          <w:rFonts w:ascii="Consolas" w:hAnsi="Consolas" w:cs="Consolas"/>
+          <w:color w:val="000000"/>
+          <w:sz w:val="19"/>
+          <w:szCs w:val="19"/>
+        </w:rPr>
+        <w:t xml:space="preserve"> (</w:t>
+      </w:r>
+      <w:proofErr w:type="spellStart"/>
+      <w:r>
+        <w:rPr>
+          <w:rFonts w:ascii="Consolas" w:hAnsi="Consolas" w:cs="Consolas"/>
+          <w:color w:val="2B91AF"/>
+          <w:sz w:val="19"/>
+          <w:szCs w:val="19"/>
+        </w:rPr>
+        <w:t>size_t</w:t>
+      </w:r>
+      <w:proofErr w:type="spellEnd"/>
+      <w:r>
+        <w:rPr>
+          <w:rFonts w:ascii="Consolas" w:hAnsi="Consolas" w:cs="Consolas"/>
+          <w:color w:val="000000"/>
+          <w:sz w:val="19"/>
+          <w:szCs w:val="19"/>
+        </w:rPr>
+        <w:t xml:space="preserve"> i = 0; i &lt; </w:t>
+      </w:r>
+      <w:proofErr w:type="spellStart"/>
+      <w:proofErr w:type="gramStart"/>
+      <w:r>
+        <w:rPr>
+          <w:rFonts w:ascii="Consolas" w:hAnsi="Consolas" w:cs="Consolas"/>
+          <w:color w:val="808080"/>
+          <w:sz w:val="19"/>
+          <w:szCs w:val="19"/>
+        </w:rPr>
+        <w:t>C</w:t>
+      </w:r>
+      <w:r>
+        <w:rPr>
+          <w:rFonts w:ascii="Consolas" w:hAnsi="Consolas" w:cs="Consolas"/>
+          <w:color w:val="000000"/>
+          <w:sz w:val="19"/>
+          <w:szCs w:val="19"/>
+        </w:rPr>
+        <w:t>.size</w:t>
+      </w:r>
+      <w:proofErr w:type="spellEnd"/>
+      <w:proofErr w:type="gramEnd"/>
+      <w:r>
+        <w:rPr>
+          <w:rFonts w:ascii="Consolas" w:hAnsi="Consolas" w:cs="Consolas"/>
+          <w:color w:val="000000"/>
+          <w:sz w:val="19"/>
+          <w:szCs w:val="19"/>
+        </w:rPr>
+        <w:t>(); i++)</w:t>
+      </w:r>
+    </w:p>
+    <w:p>
+      <w:pPr>
+        <w:autoSpaceDE w:val="0"/>
+        <w:autoSpaceDN w:val="0"/>
+        <w:adjustRightInd w:val="0"/>
+        <w:spacing w:after="0" w:line="240" w:lineRule="auto"/>
+        <w:rPr>
+          <w:rFonts w:ascii="Consolas" w:hAnsi="Consolas" w:cs="Consolas"/>
+          <w:color w:val="000000"/>
+          <w:sz w:val="19"/>
+          <w:szCs w:val="19"/>
+        </w:rPr>
+      </w:pPr>
+      <w:r>
+        <w:rPr>
+          <w:rFonts w:ascii="Consolas" w:hAnsi="Consolas" w:cs="Consolas"/>
+          <w:color w:val="000000"/>
+          <w:sz w:val="19"/>
+          <w:szCs w:val="19"/>
+        </w:rPr>
+        <w:t xml:space="preserve">    {</w:t>
+      </w:r>
+    </w:p>
+    <w:p>
+      <w:pPr>
+        <w:autoSpaceDE w:val="0"/>
+        <w:autoSpaceDN w:val="0"/>
+        <w:adjustRightInd w:val="0"/>
+        <w:spacing w:after="0" w:line="240" w:lineRule="auto"/>
+        <w:rPr>
+          <w:rFonts w:ascii="Consolas" w:hAnsi="Consolas" w:cs="Consolas"/>
+          <w:color w:val="000000"/>
+          <w:sz w:val="19"/>
+          <w:szCs w:val="19"/>
+        </w:rPr>
+      </w:pPr>
+      <w:r>
+        <w:rPr>
+          <w:rFonts w:ascii="Consolas" w:hAnsi="Consolas" w:cs="Consolas"/>
+          <w:color w:val="000000"/>
+          <w:sz w:val="19"/>
+          <w:szCs w:val="19"/>
+        </w:rPr>
+        <w:t xml:space="preserve">        </w:t>
+      </w:r>
+      <w:r>
+        <w:rPr>
+          <w:rFonts w:ascii="Consolas" w:hAnsi="Consolas" w:cs="Consolas"/>
+          <w:color w:val="0000FF"/>
+          <w:sz w:val="19"/>
+          <w:szCs w:val="19"/>
+        </w:rPr>
+        <w:t>for</w:t>
+      </w:r>
+      <w:r>
+        <w:rPr>
+          <w:rFonts w:ascii="Consolas" w:hAnsi="Consolas" w:cs="Consolas"/>
+          <w:color w:val="000000"/>
+          <w:sz w:val="19"/>
+          <w:szCs w:val="19"/>
+        </w:rPr>
+        <w:t xml:space="preserve"> (</w:t>
+      </w:r>
+      <w:proofErr w:type="spellStart"/>
+      <w:r>
+        <w:rPr>
+          <w:rFonts w:ascii="Consolas" w:hAnsi="Consolas" w:cs="Consolas"/>
+          <w:color w:val="2B91AF"/>
+          <w:sz w:val="19"/>
+          <w:szCs w:val="19"/>
+        </w:rPr>
+        <w:t>size_t</w:t>
+      </w:r>
+      <w:proofErr w:type="spellEnd"/>
+      <w:r>
+        <w:rPr>
+          <w:rFonts w:ascii="Consolas" w:hAnsi="Consolas" w:cs="Consolas"/>
+          <w:color w:val="000000"/>
+          <w:sz w:val="19"/>
+          <w:szCs w:val="19"/>
+        </w:rPr>
+        <w:t xml:space="preserve"> j = 0; j &lt; </w:t>
+      </w:r>
+      <w:proofErr w:type="spellStart"/>
+      <w:proofErr w:type="gramStart"/>
+      <w:r>
+        <w:rPr>
+          <w:rFonts w:ascii="Consolas" w:hAnsi="Consolas" w:cs="Consolas"/>
+          <w:color w:val="808080"/>
+          <w:sz w:val="19"/>
+          <w:szCs w:val="19"/>
+        </w:rPr>
+        <w:t>C</w:t>
+      </w:r>
+      <w:r>
+        <w:rPr>
+          <w:rFonts w:ascii="Consolas" w:hAnsi="Consolas" w:cs="Consolas"/>
+          <w:color w:val="000000"/>
+          <w:sz w:val="19"/>
+          <w:szCs w:val="19"/>
+        </w:rPr>
+        <w:t>.size</w:t>
+      </w:r>
+      <w:proofErr w:type="spellEnd"/>
+      <w:proofErr w:type="gramEnd"/>
+      <w:r>
+        <w:rPr>
+          <w:rFonts w:ascii="Consolas" w:hAnsi="Consolas" w:cs="Consolas"/>
+          <w:color w:val="000000"/>
+          <w:sz w:val="19"/>
+          <w:szCs w:val="19"/>
+        </w:rPr>
+        <w:t xml:space="preserve">(); </w:t>
+      </w:r>
+      <w:proofErr w:type="spellStart"/>
+      <w:r>
+        <w:rPr>
+          <w:rFonts w:ascii="Consolas" w:hAnsi="Consolas" w:cs="Consolas"/>
+          <w:color w:val="000000"/>
+          <w:sz w:val="19"/>
+          <w:szCs w:val="19"/>
+        </w:rPr>
+        <w:t>j++</w:t>
+      </w:r>
+      <w:proofErr w:type="spellEnd"/>
+      <w:r>
+        <w:rPr>
+          <w:rFonts w:ascii="Consolas" w:hAnsi="Consolas" w:cs="Consolas"/>
+          <w:color w:val="000000"/>
+          <w:sz w:val="19"/>
+          <w:szCs w:val="19"/>
+        </w:rPr>
+        <w:t>)</w:t>
+      </w:r>
+    </w:p>
+    <w:p>
+      <w:pPr>
+        <w:autoSpaceDE w:val="0"/>
+        <w:autoSpaceDN w:val="0"/>
+        <w:adjustRightInd w:val="0"/>
+        <w:spacing w:after="0" w:line="240" w:lineRule="auto"/>
+        <w:rPr>
+          <w:rFonts w:ascii="Consolas" w:hAnsi="Consolas" w:cs="Consolas"/>
+          <w:color w:val="000000"/>
+          <w:sz w:val="19"/>
+          <w:szCs w:val="19"/>
+        </w:rPr>
+      </w:pPr>
+      <w:r>
+        <w:rPr>
+          <w:rFonts w:ascii="Consolas" w:hAnsi="Consolas" w:cs="Consolas"/>
+          <w:color w:val="000000"/>
+          <w:sz w:val="19"/>
+          <w:szCs w:val="19"/>
+        </w:rPr>
+        <w:t xml:space="preserve">        {</w:t>
+      </w:r>
+    </w:p>
+    <w:p>
+      <w:pPr>
+        <w:autoSpaceDE w:val="0"/>
+        <w:autoSpaceDN w:val="0"/>
+        <w:adjustRightInd w:val="0"/>
+        <w:spacing w:after="0" w:line="240" w:lineRule="auto"/>
+        <w:rPr>
+          <w:rFonts w:ascii="Consolas" w:hAnsi="Consolas" w:cs="Consolas"/>
+          <w:color w:val="000000"/>
+          <w:sz w:val="19"/>
+          <w:szCs w:val="19"/>
+        </w:rPr>
+      </w:pPr>
+      <w:r>
+        <w:rPr>
+          <w:rFonts w:ascii="Consolas" w:hAnsi="Consolas" w:cs="Consolas"/>
+          <w:color w:val="000000"/>
+          <w:sz w:val="19"/>
+          <w:szCs w:val="19"/>
+        </w:rPr>
+        <w:t xml:space="preserve">            </w:t>
+      </w:r>
+      <w:r>
+        <w:rPr>
+          <w:rFonts w:ascii="Consolas" w:hAnsi="Consolas" w:cs="Consolas"/>
+          <w:color w:val="0000FF"/>
+          <w:sz w:val="19"/>
+          <w:szCs w:val="19"/>
+        </w:rPr>
+        <w:t>int</w:t>
+      </w:r>
+      <w:r>
+        <w:rPr>
+          <w:rFonts w:ascii="Consolas" w:hAnsi="Consolas" w:cs="Consolas"/>
+          <w:color w:val="000000"/>
+          <w:sz w:val="19"/>
+          <w:szCs w:val="19"/>
+        </w:rPr>
+        <w:t xml:space="preserve"> target = 0 - </w:t>
+      </w:r>
+      <w:r>
+        <w:rPr>
+          <w:rFonts w:ascii="Consolas" w:hAnsi="Consolas" w:cs="Consolas"/>
+          <w:color w:val="808080"/>
+          <w:sz w:val="19"/>
+          <w:szCs w:val="19"/>
+        </w:rPr>
+        <w:t>C</w:t>
+      </w:r>
+      <w:r>
+        <w:rPr>
+          <w:rFonts w:ascii="Consolas" w:hAnsi="Consolas" w:cs="Consolas"/>
+          <w:color w:val="008080"/>
+          <w:sz w:val="19"/>
+          <w:szCs w:val="19"/>
+        </w:rPr>
+        <w:t>[</w:t>
+      </w:r>
+      <w:r>
+        <w:rPr>
+          <w:rFonts w:ascii="Consolas" w:hAnsi="Consolas" w:cs="Consolas"/>
+          <w:color w:val="000000"/>
+          <w:sz w:val="19"/>
+          <w:szCs w:val="19"/>
+        </w:rPr>
+        <w:t>i</w:t>
+      </w:r>
+      <w:r>
+        <w:rPr>
+          <w:rFonts w:ascii="Consolas" w:hAnsi="Consolas" w:cs="Consolas"/>
+          <w:color w:val="008080"/>
+          <w:sz w:val="19"/>
+          <w:szCs w:val="19"/>
+        </w:rPr>
+        <w:t>]</w:t>
+      </w:r>
+      <w:r>
+        <w:rPr>
+          <w:rFonts w:ascii="Consolas" w:hAnsi="Consolas" w:cs="Consolas"/>
+          <w:color w:val="000000"/>
+          <w:sz w:val="19"/>
+          <w:szCs w:val="19"/>
+        </w:rPr>
+        <w:t xml:space="preserve"> - </w:t>
+      </w:r>
+      <w:r>
+        <w:rPr>
+          <w:rFonts w:ascii="Consolas" w:hAnsi="Consolas" w:cs="Consolas"/>
+          <w:color w:val="808080"/>
+          <w:sz w:val="19"/>
+          <w:szCs w:val="19"/>
+        </w:rPr>
+        <w:t>D</w:t>
+      </w:r>
+      <w:r>
+        <w:rPr>
+          <w:rFonts w:ascii="Consolas" w:hAnsi="Consolas" w:cs="Consolas"/>
+          <w:color w:val="008080"/>
+          <w:sz w:val="19"/>
+          <w:szCs w:val="19"/>
+        </w:rPr>
+        <w:t>[</w:t>
+      </w:r>
+      <w:r>
+        <w:rPr>
+          <w:rFonts w:ascii="Consolas" w:hAnsi="Consolas" w:cs="Consolas"/>
+          <w:color w:val="000000"/>
+          <w:sz w:val="19"/>
+          <w:szCs w:val="19"/>
+        </w:rPr>
+        <w:t>j</w:t>
+      </w:r>
+      <w:proofErr w:type="gramStart"/>
+      <w:r>
+        <w:rPr>
+          <w:rFonts w:ascii="Consolas" w:hAnsi="Consolas" w:cs="Consolas"/>
+          <w:color w:val="008080"/>
+          <w:sz w:val="19"/>
+          <w:szCs w:val="19"/>
+        </w:rPr>
+        <w:t>]</w:t>
+      </w:r>
+      <w:r>
+        <w:rPr>
+          <w:rFonts w:ascii="Consolas" w:hAnsi="Consolas" w:cs="Consolas"/>
+          <w:color w:val="000000"/>
+          <w:sz w:val="19"/>
+          <w:szCs w:val="19"/>
+        </w:rPr>
+        <w:t>;</w:t>
+      </w:r>
+      <w:proofErr w:type="gramEnd"/>
+    </w:p>
+    <w:p>
+      <w:pPr>
+        <w:autoSpaceDE w:val="0"/>
+        <w:autoSpaceDN w:val="0"/>
+        <w:adjustRightInd w:val="0"/>
+        <w:spacing w:after="0" w:line="240" w:lineRule="auto"/>
+        <w:rPr>
+          <w:rFonts w:ascii="Consolas" w:hAnsi="Consolas" w:cs="Consolas"/>
+          <w:color w:val="000000"/>
+          <w:sz w:val="19"/>
+          <w:szCs w:val="19"/>
+        </w:rPr>
+      </w:pPr>
+      <w:r>
+        <w:rPr>
+          <w:rFonts w:ascii="Consolas" w:hAnsi="Consolas" w:cs="Consolas"/>
+          <w:color w:val="000000"/>
+          <w:sz w:val="19"/>
+          <w:szCs w:val="19"/>
+        </w:rPr>
+        <w:t xml:space="preserve">            </w:t>
+      </w:r>
+      <w:r>
+        <w:rPr>
+          <w:rFonts w:ascii="Consolas" w:hAnsi="Consolas" w:cs="Consolas"/>
+          <w:color w:val="0000FF"/>
+          <w:sz w:val="19"/>
+          <w:szCs w:val="19"/>
+        </w:rPr>
+        <w:t>if</w:t>
+      </w:r>
+      <w:r>
+        <w:rPr>
+          <w:rFonts w:ascii="Consolas" w:hAnsi="Consolas" w:cs="Consolas"/>
+          <w:color w:val="000000"/>
+          <w:sz w:val="19"/>
+          <w:szCs w:val="19"/>
+        </w:rPr>
+        <w:t xml:space="preserve"> (</w:t>
+      </w:r>
+      <w:proofErr w:type="spellStart"/>
+      <w:proofErr w:type="gramStart"/>
+      <w:r>
+        <w:rPr>
+          <w:rFonts w:ascii="Consolas" w:hAnsi="Consolas" w:cs="Consolas"/>
+          <w:color w:val="000000"/>
+          <w:sz w:val="19"/>
+          <w:szCs w:val="19"/>
+        </w:rPr>
+        <w:t>sum.count</w:t>
+      </w:r>
+      <w:proofErr w:type="spellEnd"/>
+      <w:proofErr w:type="gramEnd"/>
+      <w:r>
+        <w:rPr>
+          <w:rFonts w:ascii="Consolas" w:hAnsi="Consolas" w:cs="Consolas"/>
+          <w:color w:val="000000"/>
+          <w:sz w:val="19"/>
+          <w:szCs w:val="19"/>
+        </w:rPr>
+        <w:t>(target) &gt; 0) result += sum</w:t>
+      </w:r>
+      <w:r>
+        <w:rPr>
+          <w:rFonts w:ascii="Consolas" w:hAnsi="Consolas" w:cs="Consolas"/>
+          <w:color w:val="008080"/>
+          <w:sz w:val="19"/>
+          <w:szCs w:val="19"/>
+        </w:rPr>
+        <w:t>[</w:t>
+      </w:r>
+      <w:r>
+        <w:rPr>
+          <w:rFonts w:ascii="Consolas" w:hAnsi="Consolas" w:cs="Consolas"/>
+          <w:color w:val="000000"/>
+          <w:sz w:val="19"/>
+          <w:szCs w:val="19"/>
+        </w:rPr>
+        <w:t>target</w:t>
+      </w:r>
+      <w:proofErr w:type="gramStart"/>
+      <w:r>
+        <w:rPr>
+          <w:rFonts w:ascii="Consolas" w:hAnsi="Consolas" w:cs="Consolas"/>
+          <w:color w:val="008080"/>
+          <w:sz w:val="19"/>
+          <w:szCs w:val="19"/>
+        </w:rPr>
+        <w:t>]</w:t>
+      </w:r>
+      <w:r>
+        <w:rPr>
+          <w:rFonts w:ascii="Consolas" w:hAnsi="Consolas" w:cs="Consolas"/>
+          <w:color w:val="000000"/>
+          <w:sz w:val="19"/>
+          <w:szCs w:val="19"/>
+        </w:rPr>
+        <w:t>;</w:t>
+      </w:r>
+      <w:proofErr w:type="gramEnd"/>
+    </w:p>
+    <w:p>
+      <w:pPr>
+        <w:autoSpaceDE w:val="0"/>
+        <w:autoSpaceDN w:val="0"/>
+        <w:adjustRightInd w:val="0"/>
+        <w:spacing w:after="0" w:line="240" w:lineRule="auto"/>
+        <w:rPr>
+          <w:rFonts w:ascii="Consolas" w:hAnsi="Consolas" w:cs="Consolas"/>
+          <w:color w:val="000000"/>
+          <w:sz w:val="19"/>
+          <w:szCs w:val="19"/>
+        </w:rPr>
+      </w:pPr>
+      <w:r>
+        <w:rPr>
+          <w:rFonts w:ascii="Consolas" w:hAnsi="Consolas" w:cs="Consolas"/>
+          <w:color w:val="000000"/>
+          <w:sz w:val="19"/>
+          <w:szCs w:val="19"/>
+        </w:rPr>
+        <w:t xml:space="preserve">        }</w:t>
+      </w:r>
+    </w:p>
+    <w:p>
+      <w:pPr>
+        <w:autoSpaceDE w:val="0"/>
+        <w:autoSpaceDN w:val="0"/>
+        <w:adjustRightInd w:val="0"/>
+        <w:spacing w:after="0" w:line="240" w:lineRule="auto"/>
+        <w:rPr>
+          <w:rFonts w:ascii="Consolas" w:hAnsi="Consolas" w:cs="Consolas"/>
+          <w:color w:val="000000"/>
+          <w:sz w:val="19"/>
+          <w:szCs w:val="19"/>
+        </w:rPr>
+      </w:pPr>
+      <w:r>
+        <w:rPr>
+          <w:rFonts w:ascii="Consolas" w:hAnsi="Consolas" w:cs="Consolas"/>
+          <w:color w:val="000000"/>
+          <w:sz w:val="19"/>
+          <w:szCs w:val="19"/>
+        </w:rPr>
+        <w:t xml:space="preserve">    }</w:t>
+      </w:r>
+    </w:p>
+    <w:p>
+      <w:pPr>
+        <w:autoSpaceDE w:val="0"/>
+        <w:autoSpaceDN w:val="0"/>
+        <w:adjustRightInd w:val="0"/>
+        <w:spacing w:after="0" w:line="240" w:lineRule="auto"/>
+        <w:rPr>
+          <w:rFonts w:ascii="Consolas" w:hAnsi="Consolas" w:cs="Consolas"/>
+          <w:color w:val="000000"/>
+          <w:sz w:val="19"/>
+          <w:szCs w:val="19"/>
+        </w:rPr>
+      </w:pPr>
+      <w:r>
+        <w:rPr>
+          <w:rFonts w:ascii="Consolas" w:hAnsi="Consolas" w:cs="Consolas"/>
+          <w:color w:val="000000"/>
+          <w:sz w:val="19"/>
+          <w:szCs w:val="19"/>
+        </w:rPr>
+        <w:t xml:space="preserve">    </w:t>
+      </w:r>
+      <w:r>
+        <w:rPr>
+          <w:rFonts w:ascii="Consolas" w:hAnsi="Consolas" w:cs="Consolas"/>
+          <w:color w:val="0000FF"/>
+          <w:sz w:val="19"/>
+          <w:szCs w:val="19"/>
+        </w:rPr>
+        <w:t>return</w:t>
+      </w:r>
+      <w:r>
+        <w:rPr>
+          <w:rFonts w:ascii="Consolas" w:hAnsi="Consolas" w:cs="Consolas"/>
+          <w:color w:val="000000"/>
+          <w:sz w:val="19"/>
+          <w:szCs w:val="19"/>
+        </w:rPr>
+        <w:t xml:space="preserve"> </w:t>
+      </w:r>
+      <w:proofErr w:type="gramStart"/>
+      <w:r>
+        <w:rPr>
+          <w:rFonts w:ascii="Consolas" w:hAnsi="Consolas" w:cs="Consolas"/>
+          <w:color w:val="000000"/>
+          <w:sz w:val="19"/>
+          <w:szCs w:val="19"/>
+        </w:rPr>
+        <w:t>result;</w:t>
+      </w:r>
+      <w:proofErr w:type="gramEnd"/>
+    </w:p>
+    <w:p>
+      <w:pPr>
+        <w:rPr>
+          <w:rFonts w:ascii="Consolas" w:hAnsi="Consolas" w:cs="Consolas"/>
+          <w:color w:val="000000"/>
+          <w:sz w:val="19"/>
+          <w:szCs w:val="19"/>
+        </w:rPr>
+      </w:pPr>
+      <w:r>
+        <w:rPr>
+          <w:rFonts w:ascii="Consolas" w:hAnsi="Consolas" w:cs="Consolas"/>
+          <w:color w:val="000000"/>
+          <w:sz w:val="19"/>
+          <w:szCs w:val="19"/>
+        </w:rPr>
         <w:t>}</w:t>
       </w:r>
     </w:p>

</xml_diff>